<commit_message>
Creating the project structure and added codes for exceptions
</commit_message>
<xml_diff>
--- a/ML Project word documentation.docx
+++ b/ML Project word documentation.docx
@@ -58,7 +58,13 @@
       </w:r>
       <w:proofErr w:type="gramStart"/>
       <w:r>
-        <w:t>cod .</w:t>
+        <w:t>cod</w:t>
+      </w:r>
+      <w:r>
+        <w:t>e</w:t>
+      </w:r>
+      <w:r>
+        <w:t xml:space="preserve"> .</w:t>
       </w:r>
       <w:proofErr w:type="gramEnd"/>
       <w:r>
@@ -1091,6 +1097,3260 @@
       <w:proofErr w:type="spellEnd"/>
       <w:r>
         <w:t xml:space="preserve"> folder and created a __init__.py file in it.</w:t>
+      </w:r>
+      <w:r>
+        <w:t xml:space="preserve"> We will basically build the project using the </w:t>
+      </w:r>
+      <w:proofErr w:type="spellStart"/>
+      <w:r>
+        <w:t>src</w:t>
+      </w:r>
+      <w:proofErr w:type="spellEnd"/>
+      <w:r>
+        <w:t xml:space="preserve"> folder and what’s inside that folder</w:t>
+      </w:r>
+    </w:p>
+    <w:p>
+      <w:pPr>
+        <w:pStyle w:val="ListParagraph"/>
+        <w:numPr>
+          <w:ilvl w:val="0"/>
+          <w:numId w:val="1"/>
+        </w:numPr>
+      </w:pPr>
+      <w:r>
+        <w:t xml:space="preserve">We will now create a function named </w:t>
+      </w:r>
+      <w:proofErr w:type="spellStart"/>
+      <w:r>
+        <w:t>get_requirements</w:t>
+      </w:r>
+      <w:proofErr w:type="spellEnd"/>
+      <w:r>
+        <w:t xml:space="preserve"> in the </w:t>
+      </w:r>
+      <w:r>
+        <w:t>setup.py file</w:t>
+      </w:r>
+      <w:r>
+        <w:t xml:space="preserve"> which will look into the ‘requirements.txt’ file and will </w:t>
+      </w:r>
+      <w:r>
+        <w:t>install the packages that are mentioned in the requirements.txt</w:t>
+      </w:r>
+    </w:p>
+    <w:p>
+      <w:pPr>
+        <w:shd w:val="clear" w:color="auto" w:fill="1F1F1F"/>
+        <w:spacing w:after="0" w:line="285" w:lineRule="atLeast"/>
+        <w:ind w:left="360"/>
+        <w:rPr>
+          <w:rFonts w:ascii="Consolas" w:eastAsia="Times New Roman" w:hAnsi="Consolas" w:cs="Times New Roman"/>
+          <w:color w:val="CCCCCC"/>
+          <w:sz w:val="21"/>
+          <w:szCs w:val="21"/>
+          <w:lang w:val="en-CA" w:eastAsia="en-CA"/>
+        </w:rPr>
+      </w:pPr>
+      <w:r>
+        <w:rPr>
+          <w:rFonts w:ascii="Consolas" w:eastAsia="Times New Roman" w:hAnsi="Consolas" w:cs="Times New Roman"/>
+          <w:color w:val="C586C0"/>
+          <w:sz w:val="21"/>
+          <w:szCs w:val="21"/>
+          <w:lang w:val="en-CA" w:eastAsia="en-CA"/>
+        </w:rPr>
+        <w:t>from</w:t>
+      </w:r>
+      <w:r>
+        <w:rPr>
+          <w:rFonts w:ascii="Consolas" w:eastAsia="Times New Roman" w:hAnsi="Consolas" w:cs="Times New Roman"/>
+          <w:color w:val="CCCCCC"/>
+          <w:sz w:val="21"/>
+          <w:szCs w:val="21"/>
+          <w:lang w:val="en-CA" w:eastAsia="en-CA"/>
+        </w:rPr>
+        <w:t xml:space="preserve"> </w:t>
+      </w:r>
+      <w:proofErr w:type="spellStart"/>
+      <w:r>
+        <w:rPr>
+          <w:rFonts w:ascii="Consolas" w:eastAsia="Times New Roman" w:hAnsi="Consolas" w:cs="Times New Roman"/>
+          <w:color w:val="CCCCCC"/>
+          <w:sz w:val="21"/>
+          <w:szCs w:val="21"/>
+          <w:lang w:val="en-CA" w:eastAsia="en-CA"/>
+        </w:rPr>
+        <w:t>setuptools</w:t>
+      </w:r>
+      <w:proofErr w:type="spellEnd"/>
+      <w:r>
+        <w:rPr>
+          <w:rFonts w:ascii="Consolas" w:eastAsia="Times New Roman" w:hAnsi="Consolas" w:cs="Times New Roman"/>
+          <w:color w:val="CCCCCC"/>
+          <w:sz w:val="21"/>
+          <w:szCs w:val="21"/>
+          <w:lang w:val="en-CA" w:eastAsia="en-CA"/>
+        </w:rPr>
+        <w:t xml:space="preserve"> </w:t>
+      </w:r>
+      <w:r>
+        <w:rPr>
+          <w:rFonts w:ascii="Consolas" w:eastAsia="Times New Roman" w:hAnsi="Consolas" w:cs="Times New Roman"/>
+          <w:color w:val="C586C0"/>
+          <w:sz w:val="21"/>
+          <w:szCs w:val="21"/>
+          <w:lang w:val="en-CA" w:eastAsia="en-CA"/>
+        </w:rPr>
+        <w:t>import</w:t>
+      </w:r>
+      <w:r>
+        <w:rPr>
+          <w:rFonts w:ascii="Consolas" w:eastAsia="Times New Roman" w:hAnsi="Consolas" w:cs="Times New Roman"/>
+          <w:color w:val="CCCCCC"/>
+          <w:sz w:val="21"/>
+          <w:szCs w:val="21"/>
+          <w:lang w:val="en-CA" w:eastAsia="en-CA"/>
+        </w:rPr>
+        <w:t xml:space="preserve"> </w:t>
+      </w:r>
+      <w:proofErr w:type="spellStart"/>
+      <w:r>
+        <w:rPr>
+          <w:rFonts w:ascii="Consolas" w:eastAsia="Times New Roman" w:hAnsi="Consolas" w:cs="Times New Roman"/>
+          <w:color w:val="CCCCCC"/>
+          <w:sz w:val="21"/>
+          <w:szCs w:val="21"/>
+          <w:lang w:val="en-CA" w:eastAsia="en-CA"/>
+        </w:rPr>
+        <w:t>find_</w:t>
+      </w:r>
+      <w:proofErr w:type="gramStart"/>
+      <w:r>
+        <w:rPr>
+          <w:rFonts w:ascii="Consolas" w:eastAsia="Times New Roman" w:hAnsi="Consolas" w:cs="Times New Roman"/>
+          <w:color w:val="CCCCCC"/>
+          <w:sz w:val="21"/>
+          <w:szCs w:val="21"/>
+          <w:lang w:val="en-CA" w:eastAsia="en-CA"/>
+        </w:rPr>
+        <w:t>packages,setup</w:t>
+      </w:r>
+      <w:proofErr w:type="spellEnd"/>
+      <w:proofErr w:type="gramEnd"/>
+    </w:p>
+    <w:p>
+      <w:pPr>
+        <w:shd w:val="clear" w:color="auto" w:fill="1F1F1F"/>
+        <w:spacing w:after="0" w:line="285" w:lineRule="atLeast"/>
+        <w:ind w:left="360"/>
+        <w:rPr>
+          <w:rFonts w:ascii="Consolas" w:eastAsia="Times New Roman" w:hAnsi="Consolas" w:cs="Times New Roman"/>
+          <w:color w:val="CCCCCC"/>
+          <w:sz w:val="21"/>
+          <w:szCs w:val="21"/>
+          <w:lang w:val="en-CA" w:eastAsia="en-CA"/>
+        </w:rPr>
+      </w:pPr>
+      <w:proofErr w:type="gramStart"/>
+      <w:r>
+        <w:rPr>
+          <w:rFonts w:ascii="Consolas" w:eastAsia="Times New Roman" w:hAnsi="Consolas" w:cs="Times New Roman"/>
+          <w:color w:val="CCCCCC"/>
+          <w:sz w:val="21"/>
+          <w:szCs w:val="21"/>
+          <w:lang w:val="en-CA" w:eastAsia="en-CA"/>
+        </w:rPr>
+        <w:t>setup(</w:t>
+      </w:r>
+      <w:proofErr w:type="gramEnd"/>
+    </w:p>
+    <w:p>
+      <w:pPr>
+        <w:shd w:val="clear" w:color="auto" w:fill="1F1F1F"/>
+        <w:spacing w:after="0" w:line="285" w:lineRule="atLeast"/>
+        <w:ind w:left="360"/>
+        <w:rPr>
+          <w:rFonts w:ascii="Consolas" w:eastAsia="Times New Roman" w:hAnsi="Consolas" w:cs="Times New Roman"/>
+          <w:color w:val="CCCCCC"/>
+          <w:sz w:val="21"/>
+          <w:szCs w:val="21"/>
+          <w:lang w:val="en-CA" w:eastAsia="en-CA"/>
+        </w:rPr>
+      </w:pPr>
+      <w:r>
+        <w:rPr>
+          <w:rFonts w:ascii="Consolas" w:eastAsia="Times New Roman" w:hAnsi="Consolas" w:cs="Times New Roman"/>
+          <w:color w:val="9CDCFE"/>
+          <w:sz w:val="21"/>
+          <w:szCs w:val="21"/>
+          <w:lang w:val="en-CA" w:eastAsia="en-CA"/>
+        </w:rPr>
+        <w:t>name</w:t>
+      </w:r>
+      <w:r>
+        <w:rPr>
+          <w:rFonts w:ascii="Consolas" w:eastAsia="Times New Roman" w:hAnsi="Consolas" w:cs="Times New Roman"/>
+          <w:color w:val="CCCCCC"/>
+          <w:sz w:val="21"/>
+          <w:szCs w:val="21"/>
+          <w:lang w:val="en-CA" w:eastAsia="en-CA"/>
+        </w:rPr>
+        <w:t xml:space="preserve"> </w:t>
+      </w:r>
+      <w:r>
+        <w:rPr>
+          <w:rFonts w:ascii="Consolas" w:eastAsia="Times New Roman" w:hAnsi="Consolas" w:cs="Times New Roman"/>
+          <w:color w:val="D4D4D4"/>
+          <w:sz w:val="21"/>
+          <w:szCs w:val="21"/>
+          <w:lang w:val="en-CA" w:eastAsia="en-CA"/>
+        </w:rPr>
+        <w:t>=</w:t>
+      </w:r>
+      <w:r>
+        <w:rPr>
+          <w:rFonts w:ascii="Consolas" w:eastAsia="Times New Roman" w:hAnsi="Consolas" w:cs="Times New Roman"/>
+          <w:color w:val="CCCCCC"/>
+          <w:sz w:val="21"/>
+          <w:szCs w:val="21"/>
+          <w:lang w:val="en-CA" w:eastAsia="en-CA"/>
+        </w:rPr>
+        <w:t xml:space="preserve"> </w:t>
+      </w:r>
+      <w:r>
+        <w:rPr>
+          <w:rFonts w:ascii="Consolas" w:eastAsia="Times New Roman" w:hAnsi="Consolas" w:cs="Times New Roman"/>
+          <w:color w:val="CE9178"/>
+          <w:sz w:val="21"/>
+          <w:szCs w:val="21"/>
+          <w:lang w:val="en-CA" w:eastAsia="en-CA"/>
+        </w:rPr>
+        <w:t>'</w:t>
+      </w:r>
+      <w:proofErr w:type="spellStart"/>
+      <w:r>
+        <w:rPr>
+          <w:rFonts w:ascii="Consolas" w:eastAsia="Times New Roman" w:hAnsi="Consolas" w:cs="Times New Roman"/>
+          <w:color w:val="CE9178"/>
+          <w:sz w:val="21"/>
+          <w:szCs w:val="21"/>
+          <w:lang w:val="en-CA" w:eastAsia="en-CA"/>
+        </w:rPr>
+        <w:t>MLProject</w:t>
+      </w:r>
+      <w:proofErr w:type="spellEnd"/>
+      <w:r>
+        <w:rPr>
+          <w:rFonts w:ascii="Consolas" w:eastAsia="Times New Roman" w:hAnsi="Consolas" w:cs="Times New Roman"/>
+          <w:color w:val="CE9178"/>
+          <w:sz w:val="21"/>
+          <w:szCs w:val="21"/>
+          <w:lang w:val="en-CA" w:eastAsia="en-CA"/>
+        </w:rPr>
+        <w:t>'</w:t>
+      </w:r>
+      <w:r>
+        <w:rPr>
+          <w:rFonts w:ascii="Consolas" w:eastAsia="Times New Roman" w:hAnsi="Consolas" w:cs="Times New Roman"/>
+          <w:color w:val="CCCCCC"/>
+          <w:sz w:val="21"/>
+          <w:szCs w:val="21"/>
+          <w:lang w:val="en-CA" w:eastAsia="en-CA"/>
+        </w:rPr>
+        <w:t>,</w:t>
+      </w:r>
+    </w:p>
+    <w:p>
+      <w:pPr>
+        <w:shd w:val="clear" w:color="auto" w:fill="1F1F1F"/>
+        <w:spacing w:after="0" w:line="285" w:lineRule="atLeast"/>
+        <w:ind w:left="360"/>
+        <w:rPr>
+          <w:rFonts w:ascii="Consolas" w:eastAsia="Times New Roman" w:hAnsi="Consolas" w:cs="Times New Roman"/>
+          <w:color w:val="CCCCCC"/>
+          <w:sz w:val="21"/>
+          <w:szCs w:val="21"/>
+          <w:lang w:val="en-CA" w:eastAsia="en-CA"/>
+        </w:rPr>
+      </w:pPr>
+      <w:r>
+        <w:rPr>
+          <w:rFonts w:ascii="Consolas" w:eastAsia="Times New Roman" w:hAnsi="Consolas" w:cs="Times New Roman"/>
+          <w:color w:val="9CDCFE"/>
+          <w:sz w:val="21"/>
+          <w:szCs w:val="21"/>
+          <w:lang w:val="en-CA" w:eastAsia="en-CA"/>
+        </w:rPr>
+        <w:t>version</w:t>
+      </w:r>
+      <w:r>
+        <w:rPr>
+          <w:rFonts w:ascii="Consolas" w:eastAsia="Times New Roman" w:hAnsi="Consolas" w:cs="Times New Roman"/>
+          <w:color w:val="CCCCCC"/>
+          <w:sz w:val="21"/>
+          <w:szCs w:val="21"/>
+          <w:lang w:val="en-CA" w:eastAsia="en-CA"/>
+        </w:rPr>
+        <w:t xml:space="preserve"> </w:t>
+      </w:r>
+      <w:r>
+        <w:rPr>
+          <w:rFonts w:ascii="Consolas" w:eastAsia="Times New Roman" w:hAnsi="Consolas" w:cs="Times New Roman"/>
+          <w:color w:val="D4D4D4"/>
+          <w:sz w:val="21"/>
+          <w:szCs w:val="21"/>
+          <w:lang w:val="en-CA" w:eastAsia="en-CA"/>
+        </w:rPr>
+        <w:t>=</w:t>
+      </w:r>
+      <w:r>
+        <w:rPr>
+          <w:rFonts w:ascii="Consolas" w:eastAsia="Times New Roman" w:hAnsi="Consolas" w:cs="Times New Roman"/>
+          <w:color w:val="CCCCCC"/>
+          <w:sz w:val="21"/>
+          <w:szCs w:val="21"/>
+          <w:lang w:val="en-CA" w:eastAsia="en-CA"/>
+        </w:rPr>
+        <w:t xml:space="preserve"> </w:t>
+      </w:r>
+      <w:r>
+        <w:rPr>
+          <w:rFonts w:ascii="Consolas" w:eastAsia="Times New Roman" w:hAnsi="Consolas" w:cs="Times New Roman"/>
+          <w:color w:val="CE9178"/>
+          <w:sz w:val="21"/>
+          <w:szCs w:val="21"/>
+          <w:lang w:val="en-CA" w:eastAsia="en-CA"/>
+        </w:rPr>
+        <w:t>'0.0.1'</w:t>
+      </w:r>
+      <w:r>
+        <w:rPr>
+          <w:rFonts w:ascii="Consolas" w:eastAsia="Times New Roman" w:hAnsi="Consolas" w:cs="Times New Roman"/>
+          <w:color w:val="CCCCCC"/>
+          <w:sz w:val="21"/>
+          <w:szCs w:val="21"/>
+          <w:lang w:val="en-CA" w:eastAsia="en-CA"/>
+        </w:rPr>
+        <w:t>,</w:t>
+      </w:r>
+    </w:p>
+    <w:p>
+      <w:pPr>
+        <w:shd w:val="clear" w:color="auto" w:fill="1F1F1F"/>
+        <w:spacing w:after="0" w:line="285" w:lineRule="atLeast"/>
+        <w:ind w:left="360"/>
+        <w:rPr>
+          <w:rFonts w:ascii="Consolas" w:eastAsia="Times New Roman" w:hAnsi="Consolas" w:cs="Times New Roman"/>
+          <w:color w:val="CCCCCC"/>
+          <w:sz w:val="21"/>
+          <w:szCs w:val="21"/>
+          <w:lang w:val="en-CA" w:eastAsia="en-CA"/>
+        </w:rPr>
+      </w:pPr>
+      <w:r>
+        <w:rPr>
+          <w:rFonts w:ascii="Consolas" w:eastAsia="Times New Roman" w:hAnsi="Consolas" w:cs="Times New Roman"/>
+          <w:color w:val="9CDCFE"/>
+          <w:sz w:val="21"/>
+          <w:szCs w:val="21"/>
+          <w:lang w:val="en-CA" w:eastAsia="en-CA"/>
+        </w:rPr>
+        <w:lastRenderedPageBreak/>
+        <w:t>author</w:t>
+      </w:r>
+      <w:r>
+        <w:rPr>
+          <w:rFonts w:ascii="Consolas" w:eastAsia="Times New Roman" w:hAnsi="Consolas" w:cs="Times New Roman"/>
+          <w:color w:val="CCCCCC"/>
+          <w:sz w:val="21"/>
+          <w:szCs w:val="21"/>
+          <w:lang w:val="en-CA" w:eastAsia="en-CA"/>
+        </w:rPr>
+        <w:t xml:space="preserve"> </w:t>
+      </w:r>
+      <w:r>
+        <w:rPr>
+          <w:rFonts w:ascii="Consolas" w:eastAsia="Times New Roman" w:hAnsi="Consolas" w:cs="Times New Roman"/>
+          <w:color w:val="D4D4D4"/>
+          <w:sz w:val="21"/>
+          <w:szCs w:val="21"/>
+          <w:lang w:val="en-CA" w:eastAsia="en-CA"/>
+        </w:rPr>
+        <w:t>=</w:t>
+      </w:r>
+      <w:r>
+        <w:rPr>
+          <w:rFonts w:ascii="Consolas" w:eastAsia="Times New Roman" w:hAnsi="Consolas" w:cs="Times New Roman"/>
+          <w:color w:val="CCCCCC"/>
+          <w:sz w:val="21"/>
+          <w:szCs w:val="21"/>
+          <w:lang w:val="en-CA" w:eastAsia="en-CA"/>
+        </w:rPr>
+        <w:t xml:space="preserve"> </w:t>
+      </w:r>
+      <w:r>
+        <w:rPr>
+          <w:rFonts w:ascii="Consolas" w:eastAsia="Times New Roman" w:hAnsi="Consolas" w:cs="Times New Roman"/>
+          <w:color w:val="CE9178"/>
+          <w:sz w:val="21"/>
+          <w:szCs w:val="21"/>
+          <w:lang w:val="en-CA" w:eastAsia="en-CA"/>
+        </w:rPr>
+        <w:t>'</w:t>
+      </w:r>
+      <w:proofErr w:type="spellStart"/>
+      <w:r>
+        <w:rPr>
+          <w:rFonts w:ascii="Consolas" w:eastAsia="Times New Roman" w:hAnsi="Consolas" w:cs="Times New Roman"/>
+          <w:color w:val="CE9178"/>
+          <w:sz w:val="21"/>
+          <w:szCs w:val="21"/>
+          <w:lang w:val="en-CA" w:eastAsia="en-CA"/>
+        </w:rPr>
+        <w:t>Pretom</w:t>
+      </w:r>
+      <w:proofErr w:type="spellEnd"/>
+      <w:r>
+        <w:rPr>
+          <w:rFonts w:ascii="Consolas" w:eastAsia="Times New Roman" w:hAnsi="Consolas" w:cs="Times New Roman"/>
+          <w:color w:val="CE9178"/>
+          <w:sz w:val="21"/>
+          <w:szCs w:val="21"/>
+          <w:lang w:val="en-CA" w:eastAsia="en-CA"/>
+        </w:rPr>
+        <w:t xml:space="preserve"> Ghosh'</w:t>
+      </w:r>
+      <w:r>
+        <w:rPr>
+          <w:rFonts w:ascii="Consolas" w:eastAsia="Times New Roman" w:hAnsi="Consolas" w:cs="Times New Roman"/>
+          <w:color w:val="CCCCCC"/>
+          <w:sz w:val="21"/>
+          <w:szCs w:val="21"/>
+          <w:lang w:val="en-CA" w:eastAsia="en-CA"/>
+        </w:rPr>
+        <w:t>,</w:t>
+      </w:r>
+    </w:p>
+    <w:p>
+      <w:pPr>
+        <w:shd w:val="clear" w:color="auto" w:fill="1F1F1F"/>
+        <w:spacing w:after="0" w:line="285" w:lineRule="atLeast"/>
+        <w:ind w:left="360"/>
+        <w:rPr>
+          <w:rFonts w:ascii="Consolas" w:eastAsia="Times New Roman" w:hAnsi="Consolas" w:cs="Times New Roman"/>
+          <w:color w:val="CCCCCC"/>
+          <w:sz w:val="21"/>
+          <w:szCs w:val="21"/>
+          <w:lang w:val="en-CA" w:eastAsia="en-CA"/>
+        </w:rPr>
+      </w:pPr>
+      <w:proofErr w:type="spellStart"/>
+      <w:r>
+        <w:rPr>
+          <w:rFonts w:ascii="Consolas" w:eastAsia="Times New Roman" w:hAnsi="Consolas" w:cs="Times New Roman"/>
+          <w:color w:val="9CDCFE"/>
+          <w:sz w:val="21"/>
+          <w:szCs w:val="21"/>
+          <w:lang w:val="en-CA" w:eastAsia="en-CA"/>
+        </w:rPr>
+        <w:t>author_email</w:t>
+      </w:r>
+      <w:proofErr w:type="spellEnd"/>
+      <w:r>
+        <w:rPr>
+          <w:rFonts w:ascii="Consolas" w:eastAsia="Times New Roman" w:hAnsi="Consolas" w:cs="Times New Roman"/>
+          <w:color w:val="CCCCCC"/>
+          <w:sz w:val="21"/>
+          <w:szCs w:val="21"/>
+          <w:lang w:val="en-CA" w:eastAsia="en-CA"/>
+        </w:rPr>
+        <w:t xml:space="preserve"> </w:t>
+      </w:r>
+      <w:r>
+        <w:rPr>
+          <w:rFonts w:ascii="Consolas" w:eastAsia="Times New Roman" w:hAnsi="Consolas" w:cs="Times New Roman"/>
+          <w:color w:val="D4D4D4"/>
+          <w:sz w:val="21"/>
+          <w:szCs w:val="21"/>
+          <w:lang w:val="en-CA" w:eastAsia="en-CA"/>
+        </w:rPr>
+        <w:t>=</w:t>
+      </w:r>
+      <w:r>
+        <w:rPr>
+          <w:rFonts w:ascii="Consolas" w:eastAsia="Times New Roman" w:hAnsi="Consolas" w:cs="Times New Roman"/>
+          <w:color w:val="CCCCCC"/>
+          <w:sz w:val="21"/>
+          <w:szCs w:val="21"/>
+          <w:lang w:val="en-CA" w:eastAsia="en-CA"/>
+        </w:rPr>
+        <w:t xml:space="preserve"> </w:t>
+      </w:r>
+      <w:r>
+        <w:rPr>
+          <w:rFonts w:ascii="Consolas" w:eastAsia="Times New Roman" w:hAnsi="Consolas" w:cs="Times New Roman"/>
+          <w:color w:val="CE9178"/>
+          <w:sz w:val="21"/>
+          <w:szCs w:val="21"/>
+          <w:lang w:val="en-CA" w:eastAsia="en-CA"/>
+        </w:rPr>
+        <w:t>'pretomghoshcuet@gmail.com'</w:t>
+      </w:r>
+      <w:r>
+        <w:rPr>
+          <w:rFonts w:ascii="Consolas" w:eastAsia="Times New Roman" w:hAnsi="Consolas" w:cs="Times New Roman"/>
+          <w:color w:val="CCCCCC"/>
+          <w:sz w:val="21"/>
+          <w:szCs w:val="21"/>
+          <w:lang w:val="en-CA" w:eastAsia="en-CA"/>
+        </w:rPr>
+        <w:t>,</w:t>
+      </w:r>
+    </w:p>
+    <w:p>
+      <w:pPr>
+        <w:shd w:val="clear" w:color="auto" w:fill="1F1F1F"/>
+        <w:spacing w:after="0" w:line="285" w:lineRule="atLeast"/>
+        <w:ind w:left="360"/>
+        <w:rPr>
+          <w:rFonts w:ascii="Consolas" w:eastAsia="Times New Roman" w:hAnsi="Consolas" w:cs="Times New Roman"/>
+          <w:color w:val="CCCCCC"/>
+          <w:sz w:val="21"/>
+          <w:szCs w:val="21"/>
+          <w:lang w:val="en-CA" w:eastAsia="en-CA"/>
+        </w:rPr>
+      </w:pPr>
+      <w:r>
+        <w:rPr>
+          <w:rFonts w:ascii="Consolas" w:eastAsia="Times New Roman" w:hAnsi="Consolas" w:cs="Times New Roman"/>
+          <w:color w:val="9CDCFE"/>
+          <w:sz w:val="21"/>
+          <w:szCs w:val="21"/>
+          <w:lang w:val="en-CA" w:eastAsia="en-CA"/>
+        </w:rPr>
+        <w:t>packages</w:t>
+      </w:r>
+      <w:r>
+        <w:rPr>
+          <w:rFonts w:ascii="Consolas" w:eastAsia="Times New Roman" w:hAnsi="Consolas" w:cs="Times New Roman"/>
+          <w:color w:val="CCCCCC"/>
+          <w:sz w:val="21"/>
+          <w:szCs w:val="21"/>
+          <w:lang w:val="en-CA" w:eastAsia="en-CA"/>
+        </w:rPr>
+        <w:t xml:space="preserve"> </w:t>
+      </w:r>
+      <w:r>
+        <w:rPr>
+          <w:rFonts w:ascii="Consolas" w:eastAsia="Times New Roman" w:hAnsi="Consolas" w:cs="Times New Roman"/>
+          <w:color w:val="D4D4D4"/>
+          <w:sz w:val="21"/>
+          <w:szCs w:val="21"/>
+          <w:lang w:val="en-CA" w:eastAsia="en-CA"/>
+        </w:rPr>
+        <w:t>=</w:t>
+      </w:r>
+      <w:r>
+        <w:rPr>
+          <w:rFonts w:ascii="Consolas" w:eastAsia="Times New Roman" w:hAnsi="Consolas" w:cs="Times New Roman"/>
+          <w:color w:val="CCCCCC"/>
+          <w:sz w:val="21"/>
+          <w:szCs w:val="21"/>
+          <w:lang w:val="en-CA" w:eastAsia="en-CA"/>
+        </w:rPr>
+        <w:t xml:space="preserve"> </w:t>
+      </w:r>
+      <w:proofErr w:type="spellStart"/>
+      <w:r>
+        <w:rPr>
+          <w:rFonts w:ascii="Consolas" w:eastAsia="Times New Roman" w:hAnsi="Consolas" w:cs="Times New Roman"/>
+          <w:color w:val="CCCCCC"/>
+          <w:sz w:val="21"/>
+          <w:szCs w:val="21"/>
+          <w:lang w:val="en-CA" w:eastAsia="en-CA"/>
+        </w:rPr>
+        <w:t>find_</w:t>
+      </w:r>
+      <w:proofErr w:type="gramStart"/>
+      <w:r>
+        <w:rPr>
+          <w:rFonts w:ascii="Consolas" w:eastAsia="Times New Roman" w:hAnsi="Consolas" w:cs="Times New Roman"/>
+          <w:color w:val="CCCCCC"/>
+          <w:sz w:val="21"/>
+          <w:szCs w:val="21"/>
+          <w:lang w:val="en-CA" w:eastAsia="en-CA"/>
+        </w:rPr>
+        <w:t>packages</w:t>
+      </w:r>
+      <w:proofErr w:type="spellEnd"/>
+      <w:r>
+        <w:rPr>
+          <w:rFonts w:ascii="Consolas" w:eastAsia="Times New Roman" w:hAnsi="Consolas" w:cs="Times New Roman"/>
+          <w:color w:val="CCCCCC"/>
+          <w:sz w:val="21"/>
+          <w:szCs w:val="21"/>
+          <w:lang w:val="en-CA" w:eastAsia="en-CA"/>
+        </w:rPr>
+        <w:t>(</w:t>
+      </w:r>
+      <w:proofErr w:type="gramEnd"/>
+      <w:r>
+        <w:rPr>
+          <w:rFonts w:ascii="Consolas" w:eastAsia="Times New Roman" w:hAnsi="Consolas" w:cs="Times New Roman"/>
+          <w:color w:val="CCCCCC"/>
+          <w:sz w:val="21"/>
+          <w:szCs w:val="21"/>
+          <w:lang w:val="en-CA" w:eastAsia="en-CA"/>
+        </w:rPr>
+        <w:t>),</w:t>
+      </w:r>
+    </w:p>
+    <w:p>
+      <w:pPr>
+        <w:shd w:val="clear" w:color="auto" w:fill="1F1F1F"/>
+        <w:spacing w:after="0" w:line="285" w:lineRule="atLeast"/>
+        <w:ind w:left="360"/>
+        <w:rPr>
+          <w:rFonts w:ascii="Consolas" w:eastAsia="Times New Roman" w:hAnsi="Consolas" w:cs="Times New Roman"/>
+          <w:color w:val="CCCCCC"/>
+          <w:sz w:val="21"/>
+          <w:szCs w:val="21"/>
+          <w:lang w:val="en-CA" w:eastAsia="en-CA"/>
+        </w:rPr>
+      </w:pPr>
+      <w:proofErr w:type="spellStart"/>
+      <w:r>
+        <w:rPr>
+          <w:rFonts w:ascii="Consolas" w:eastAsia="Times New Roman" w:hAnsi="Consolas" w:cs="Times New Roman"/>
+          <w:color w:val="9CDCFE"/>
+          <w:sz w:val="21"/>
+          <w:szCs w:val="21"/>
+          <w:lang w:val="en-CA" w:eastAsia="en-CA"/>
+        </w:rPr>
+        <w:t>install_requires</w:t>
+      </w:r>
+      <w:proofErr w:type="spellEnd"/>
+      <w:r>
+        <w:rPr>
+          <w:rFonts w:ascii="Consolas" w:eastAsia="Times New Roman" w:hAnsi="Consolas" w:cs="Times New Roman"/>
+          <w:color w:val="CCCCCC"/>
+          <w:sz w:val="21"/>
+          <w:szCs w:val="21"/>
+          <w:lang w:val="en-CA" w:eastAsia="en-CA"/>
+        </w:rPr>
+        <w:t xml:space="preserve"> </w:t>
+      </w:r>
+      <w:r>
+        <w:rPr>
+          <w:rFonts w:ascii="Consolas" w:eastAsia="Times New Roman" w:hAnsi="Consolas" w:cs="Times New Roman"/>
+          <w:color w:val="D4D4D4"/>
+          <w:sz w:val="21"/>
+          <w:szCs w:val="21"/>
+          <w:lang w:val="en-CA" w:eastAsia="en-CA"/>
+        </w:rPr>
+        <w:t>=</w:t>
+      </w:r>
+      <w:r>
+        <w:rPr>
+          <w:rFonts w:ascii="Consolas" w:eastAsia="Times New Roman" w:hAnsi="Consolas" w:cs="Times New Roman"/>
+          <w:color w:val="CCCCCC"/>
+          <w:sz w:val="21"/>
+          <w:szCs w:val="21"/>
+          <w:lang w:val="en-CA" w:eastAsia="en-CA"/>
+        </w:rPr>
+        <w:t xml:space="preserve"> </w:t>
+      </w:r>
+      <w:proofErr w:type="spellStart"/>
+      <w:r>
+        <w:rPr>
+          <w:rFonts w:ascii="Consolas" w:eastAsia="Times New Roman" w:hAnsi="Consolas" w:cs="Times New Roman"/>
+          <w:color w:val="CCCCCC"/>
+          <w:sz w:val="21"/>
+          <w:szCs w:val="21"/>
+          <w:lang w:val="en-CA" w:eastAsia="en-CA"/>
+        </w:rPr>
+        <w:t>get_requirements</w:t>
+      </w:r>
+      <w:proofErr w:type="spellEnd"/>
+      <w:r>
+        <w:rPr>
+          <w:rFonts w:ascii="Consolas" w:eastAsia="Times New Roman" w:hAnsi="Consolas" w:cs="Times New Roman"/>
+          <w:color w:val="CCCCCC"/>
+          <w:sz w:val="21"/>
+          <w:szCs w:val="21"/>
+          <w:lang w:val="en-CA" w:eastAsia="en-CA"/>
+        </w:rPr>
+        <w:t>(</w:t>
+      </w:r>
+      <w:r>
+        <w:rPr>
+          <w:rFonts w:ascii="Consolas" w:eastAsia="Times New Roman" w:hAnsi="Consolas" w:cs="Times New Roman"/>
+          <w:color w:val="CE9178"/>
+          <w:sz w:val="21"/>
+          <w:szCs w:val="21"/>
+          <w:lang w:val="en-CA" w:eastAsia="en-CA"/>
+        </w:rPr>
+        <w:t>'requirements.txt'</w:t>
+      </w:r>
+      <w:r>
+        <w:rPr>
+          <w:rFonts w:ascii="Consolas" w:eastAsia="Times New Roman" w:hAnsi="Consolas" w:cs="Times New Roman"/>
+          <w:color w:val="CCCCCC"/>
+          <w:sz w:val="21"/>
+          <w:szCs w:val="21"/>
+          <w:lang w:val="en-CA" w:eastAsia="en-CA"/>
+        </w:rPr>
+        <w:t>)</w:t>
+      </w:r>
+    </w:p>
+    <w:p>
+      <w:pPr>
+        <w:shd w:val="clear" w:color="auto" w:fill="1F1F1F"/>
+        <w:spacing w:after="0" w:line="285" w:lineRule="atLeast"/>
+        <w:ind w:left="360"/>
+        <w:rPr>
+          <w:rFonts w:ascii="Consolas" w:eastAsia="Times New Roman" w:hAnsi="Consolas" w:cs="Times New Roman"/>
+          <w:color w:val="CCCCCC"/>
+          <w:sz w:val="21"/>
+          <w:szCs w:val="21"/>
+          <w:lang w:val="en-CA" w:eastAsia="en-CA"/>
+        </w:rPr>
+      </w:pPr>
+    </w:p>
+    <w:p>
+      <w:pPr>
+        <w:shd w:val="clear" w:color="auto" w:fill="1F1F1F"/>
+        <w:spacing w:after="0" w:line="285" w:lineRule="atLeast"/>
+        <w:rPr>
+          <w:rFonts w:ascii="Consolas" w:eastAsia="Times New Roman" w:hAnsi="Consolas" w:cs="Times New Roman"/>
+          <w:color w:val="CCCCCC"/>
+          <w:sz w:val="21"/>
+          <w:szCs w:val="21"/>
+          <w:lang w:val="en-CA" w:eastAsia="en-CA"/>
+        </w:rPr>
+      </w:pPr>
+      <w:r>
+        <w:rPr>
+          <w:rFonts w:ascii="Consolas" w:eastAsia="Times New Roman" w:hAnsi="Consolas" w:cs="Times New Roman"/>
+          <w:color w:val="C586C0"/>
+          <w:sz w:val="21"/>
+          <w:szCs w:val="21"/>
+          <w:lang w:val="en-CA" w:eastAsia="en-CA"/>
+        </w:rPr>
+        <w:t>from</w:t>
+      </w:r>
+      <w:r>
+        <w:rPr>
+          <w:rFonts w:ascii="Consolas" w:eastAsia="Times New Roman" w:hAnsi="Consolas" w:cs="Times New Roman"/>
+          <w:color w:val="CCCCCC"/>
+          <w:sz w:val="21"/>
+          <w:szCs w:val="21"/>
+          <w:lang w:val="en-CA" w:eastAsia="en-CA"/>
+        </w:rPr>
+        <w:t xml:space="preserve"> </w:t>
+      </w:r>
+      <w:proofErr w:type="spellStart"/>
+      <w:r>
+        <w:rPr>
+          <w:rFonts w:ascii="Consolas" w:eastAsia="Times New Roman" w:hAnsi="Consolas" w:cs="Times New Roman"/>
+          <w:color w:val="CCCCCC"/>
+          <w:sz w:val="21"/>
+          <w:szCs w:val="21"/>
+          <w:lang w:val="en-CA" w:eastAsia="en-CA"/>
+        </w:rPr>
+        <w:t>setuptools</w:t>
+      </w:r>
+      <w:proofErr w:type="spellEnd"/>
+      <w:r>
+        <w:rPr>
+          <w:rFonts w:ascii="Consolas" w:eastAsia="Times New Roman" w:hAnsi="Consolas" w:cs="Times New Roman"/>
+          <w:color w:val="CCCCCC"/>
+          <w:sz w:val="21"/>
+          <w:szCs w:val="21"/>
+          <w:lang w:val="en-CA" w:eastAsia="en-CA"/>
+        </w:rPr>
+        <w:t xml:space="preserve"> </w:t>
+      </w:r>
+      <w:r>
+        <w:rPr>
+          <w:rFonts w:ascii="Consolas" w:eastAsia="Times New Roman" w:hAnsi="Consolas" w:cs="Times New Roman"/>
+          <w:color w:val="C586C0"/>
+          <w:sz w:val="21"/>
+          <w:szCs w:val="21"/>
+          <w:lang w:val="en-CA" w:eastAsia="en-CA"/>
+        </w:rPr>
+        <w:t>import</w:t>
+      </w:r>
+      <w:r>
+        <w:rPr>
+          <w:rFonts w:ascii="Consolas" w:eastAsia="Times New Roman" w:hAnsi="Consolas" w:cs="Times New Roman"/>
+          <w:color w:val="CCCCCC"/>
+          <w:sz w:val="21"/>
+          <w:szCs w:val="21"/>
+          <w:lang w:val="en-CA" w:eastAsia="en-CA"/>
+        </w:rPr>
+        <w:t xml:space="preserve"> </w:t>
+      </w:r>
+      <w:proofErr w:type="spellStart"/>
+      <w:r>
+        <w:rPr>
+          <w:rFonts w:ascii="Consolas" w:eastAsia="Times New Roman" w:hAnsi="Consolas" w:cs="Times New Roman"/>
+          <w:color w:val="CCCCCC"/>
+          <w:sz w:val="21"/>
+          <w:szCs w:val="21"/>
+          <w:lang w:val="en-CA" w:eastAsia="en-CA"/>
+        </w:rPr>
+        <w:t>find_</w:t>
+      </w:r>
+      <w:proofErr w:type="gramStart"/>
+      <w:r>
+        <w:rPr>
+          <w:rFonts w:ascii="Consolas" w:eastAsia="Times New Roman" w:hAnsi="Consolas" w:cs="Times New Roman"/>
+          <w:color w:val="CCCCCC"/>
+          <w:sz w:val="21"/>
+          <w:szCs w:val="21"/>
+          <w:lang w:val="en-CA" w:eastAsia="en-CA"/>
+        </w:rPr>
+        <w:t>packages,setup</w:t>
+      </w:r>
+      <w:proofErr w:type="spellEnd"/>
+      <w:proofErr w:type="gramEnd"/>
+    </w:p>
+    <w:p>
+      <w:pPr>
+        <w:shd w:val="clear" w:color="auto" w:fill="1F1F1F"/>
+        <w:spacing w:after="0" w:line="285" w:lineRule="atLeast"/>
+        <w:rPr>
+          <w:rFonts w:ascii="Consolas" w:eastAsia="Times New Roman" w:hAnsi="Consolas" w:cs="Times New Roman"/>
+          <w:color w:val="CCCCCC"/>
+          <w:sz w:val="21"/>
+          <w:szCs w:val="21"/>
+          <w:lang w:val="en-CA" w:eastAsia="en-CA"/>
+        </w:rPr>
+      </w:pPr>
+      <w:r>
+        <w:rPr>
+          <w:rFonts w:ascii="Consolas" w:eastAsia="Times New Roman" w:hAnsi="Consolas" w:cs="Times New Roman"/>
+          <w:color w:val="C586C0"/>
+          <w:sz w:val="21"/>
+          <w:szCs w:val="21"/>
+          <w:lang w:val="en-CA" w:eastAsia="en-CA"/>
+        </w:rPr>
+        <w:t>from</w:t>
+      </w:r>
+      <w:r>
+        <w:rPr>
+          <w:rFonts w:ascii="Consolas" w:eastAsia="Times New Roman" w:hAnsi="Consolas" w:cs="Times New Roman"/>
+          <w:color w:val="CCCCCC"/>
+          <w:sz w:val="21"/>
+          <w:szCs w:val="21"/>
+          <w:lang w:val="en-CA" w:eastAsia="en-CA"/>
+        </w:rPr>
+        <w:t xml:space="preserve"> typing </w:t>
+      </w:r>
+      <w:r>
+        <w:rPr>
+          <w:rFonts w:ascii="Consolas" w:eastAsia="Times New Roman" w:hAnsi="Consolas" w:cs="Times New Roman"/>
+          <w:color w:val="C586C0"/>
+          <w:sz w:val="21"/>
+          <w:szCs w:val="21"/>
+          <w:lang w:val="en-CA" w:eastAsia="en-CA"/>
+        </w:rPr>
+        <w:t>import</w:t>
+      </w:r>
+      <w:r>
+        <w:rPr>
+          <w:rFonts w:ascii="Consolas" w:eastAsia="Times New Roman" w:hAnsi="Consolas" w:cs="Times New Roman"/>
+          <w:color w:val="CCCCCC"/>
+          <w:sz w:val="21"/>
+          <w:szCs w:val="21"/>
+          <w:lang w:val="en-CA" w:eastAsia="en-CA"/>
+        </w:rPr>
+        <w:t xml:space="preserve"> List</w:t>
+      </w:r>
+    </w:p>
+    <w:p>
+      <w:pPr>
+        <w:shd w:val="clear" w:color="auto" w:fill="1F1F1F"/>
+        <w:spacing w:after="0" w:line="285" w:lineRule="atLeast"/>
+        <w:rPr>
+          <w:rFonts w:ascii="Consolas" w:eastAsia="Times New Roman" w:hAnsi="Consolas" w:cs="Times New Roman"/>
+          <w:color w:val="CCCCCC"/>
+          <w:sz w:val="21"/>
+          <w:szCs w:val="21"/>
+          <w:lang w:val="en-CA" w:eastAsia="en-CA"/>
+        </w:rPr>
+      </w:pPr>
+    </w:p>
+    <w:p>
+      <w:pPr>
+        <w:shd w:val="clear" w:color="auto" w:fill="1F1F1F"/>
+        <w:spacing w:after="0" w:line="285" w:lineRule="atLeast"/>
+        <w:rPr>
+          <w:rFonts w:ascii="Consolas" w:eastAsia="Times New Roman" w:hAnsi="Consolas" w:cs="Times New Roman"/>
+          <w:color w:val="CCCCCC"/>
+          <w:sz w:val="21"/>
+          <w:szCs w:val="21"/>
+          <w:lang w:val="en-CA" w:eastAsia="en-CA"/>
+        </w:rPr>
+      </w:pPr>
+      <w:r>
+        <w:rPr>
+          <w:rFonts w:ascii="Consolas" w:eastAsia="Times New Roman" w:hAnsi="Consolas" w:cs="Times New Roman"/>
+          <w:color w:val="569CD6"/>
+          <w:sz w:val="21"/>
+          <w:szCs w:val="21"/>
+          <w:lang w:val="en-CA" w:eastAsia="en-CA"/>
+        </w:rPr>
+        <w:t>def</w:t>
+      </w:r>
+      <w:r>
+        <w:rPr>
+          <w:rFonts w:ascii="Consolas" w:eastAsia="Times New Roman" w:hAnsi="Consolas" w:cs="Times New Roman"/>
+          <w:color w:val="CCCCCC"/>
+          <w:sz w:val="21"/>
+          <w:szCs w:val="21"/>
+          <w:lang w:val="en-CA" w:eastAsia="en-CA"/>
+        </w:rPr>
+        <w:t xml:space="preserve"> </w:t>
+      </w:r>
+      <w:proofErr w:type="spellStart"/>
+      <w:r>
+        <w:rPr>
+          <w:rFonts w:ascii="Consolas" w:eastAsia="Times New Roman" w:hAnsi="Consolas" w:cs="Times New Roman"/>
+          <w:color w:val="DCDCAA"/>
+          <w:sz w:val="21"/>
+          <w:szCs w:val="21"/>
+          <w:lang w:val="en-CA" w:eastAsia="en-CA"/>
+        </w:rPr>
+        <w:t>get_requirements</w:t>
+      </w:r>
+      <w:proofErr w:type="spellEnd"/>
+      <w:r>
+        <w:rPr>
+          <w:rFonts w:ascii="Consolas" w:eastAsia="Times New Roman" w:hAnsi="Consolas" w:cs="Times New Roman"/>
+          <w:color w:val="CCCCCC"/>
+          <w:sz w:val="21"/>
+          <w:szCs w:val="21"/>
+          <w:lang w:val="en-CA" w:eastAsia="en-CA"/>
+        </w:rPr>
+        <w:t>(</w:t>
+      </w:r>
+      <w:proofErr w:type="spellStart"/>
+      <w:r>
+        <w:rPr>
+          <w:rFonts w:ascii="Consolas" w:eastAsia="Times New Roman" w:hAnsi="Consolas" w:cs="Times New Roman"/>
+          <w:color w:val="9CDCFE"/>
+          <w:sz w:val="21"/>
+          <w:szCs w:val="21"/>
+          <w:lang w:val="en-CA" w:eastAsia="en-CA"/>
+        </w:rPr>
+        <w:t>file_path</w:t>
+      </w:r>
+      <w:r>
+        <w:rPr>
+          <w:rFonts w:ascii="Consolas" w:eastAsia="Times New Roman" w:hAnsi="Consolas" w:cs="Times New Roman"/>
+          <w:color w:val="CCCCCC"/>
+          <w:sz w:val="21"/>
+          <w:szCs w:val="21"/>
+          <w:lang w:val="en-CA" w:eastAsia="en-CA"/>
+        </w:rPr>
+        <w:t>:</w:t>
+      </w:r>
+      <w:r>
+        <w:rPr>
+          <w:rFonts w:ascii="Consolas" w:eastAsia="Times New Roman" w:hAnsi="Consolas" w:cs="Times New Roman"/>
+          <w:color w:val="4EC9B0"/>
+          <w:sz w:val="21"/>
+          <w:szCs w:val="21"/>
+          <w:lang w:val="en-CA" w:eastAsia="en-CA"/>
+        </w:rPr>
+        <w:t>str</w:t>
+      </w:r>
+      <w:proofErr w:type="spellEnd"/>
+      <w:r>
+        <w:rPr>
+          <w:rFonts w:ascii="Consolas" w:eastAsia="Times New Roman" w:hAnsi="Consolas" w:cs="Times New Roman"/>
+          <w:color w:val="CCCCCC"/>
+          <w:sz w:val="21"/>
+          <w:szCs w:val="21"/>
+          <w:lang w:val="en-CA" w:eastAsia="en-CA"/>
+        </w:rPr>
+        <w:t>)-&gt;List[</w:t>
+      </w:r>
+      <w:r>
+        <w:rPr>
+          <w:rFonts w:ascii="Consolas" w:eastAsia="Times New Roman" w:hAnsi="Consolas" w:cs="Times New Roman"/>
+          <w:color w:val="4EC9B0"/>
+          <w:sz w:val="21"/>
+          <w:szCs w:val="21"/>
+          <w:lang w:val="en-CA" w:eastAsia="en-CA"/>
+        </w:rPr>
+        <w:t>str</w:t>
+      </w:r>
+      <w:r>
+        <w:rPr>
+          <w:rFonts w:ascii="Consolas" w:eastAsia="Times New Roman" w:hAnsi="Consolas" w:cs="Times New Roman"/>
+          <w:color w:val="CCCCCC"/>
+          <w:sz w:val="21"/>
+          <w:szCs w:val="21"/>
+          <w:lang w:val="en-CA" w:eastAsia="en-CA"/>
+        </w:rPr>
+        <w:t>]:</w:t>
+      </w:r>
+    </w:p>
+    <w:p>
+      <w:pPr>
+        <w:shd w:val="clear" w:color="auto" w:fill="1F1F1F"/>
+        <w:spacing w:after="0" w:line="285" w:lineRule="atLeast"/>
+        <w:rPr>
+          <w:rFonts w:ascii="Consolas" w:eastAsia="Times New Roman" w:hAnsi="Consolas" w:cs="Times New Roman"/>
+          <w:color w:val="CCCCCC"/>
+          <w:sz w:val="21"/>
+          <w:szCs w:val="21"/>
+          <w:lang w:val="en-CA" w:eastAsia="en-CA"/>
+        </w:rPr>
+      </w:pPr>
+      <w:r>
+        <w:rPr>
+          <w:rFonts w:ascii="Consolas" w:eastAsia="Times New Roman" w:hAnsi="Consolas" w:cs="Times New Roman"/>
+          <w:color w:val="CCCCCC"/>
+          <w:sz w:val="21"/>
+          <w:szCs w:val="21"/>
+          <w:lang w:val="en-CA" w:eastAsia="en-CA"/>
+        </w:rPr>
+        <w:t xml:space="preserve">    </w:t>
+      </w:r>
+      <w:r>
+        <w:rPr>
+          <w:rFonts w:ascii="Consolas" w:eastAsia="Times New Roman" w:hAnsi="Consolas" w:cs="Times New Roman"/>
+          <w:color w:val="CE9178"/>
+          <w:sz w:val="21"/>
+          <w:szCs w:val="21"/>
+          <w:lang w:val="en-CA" w:eastAsia="en-CA"/>
+        </w:rPr>
+        <w:t>'''</w:t>
+      </w:r>
+    </w:p>
+    <w:p>
+      <w:pPr>
+        <w:shd w:val="clear" w:color="auto" w:fill="1F1F1F"/>
+        <w:spacing w:after="0" w:line="285" w:lineRule="atLeast"/>
+        <w:rPr>
+          <w:rFonts w:ascii="Consolas" w:eastAsia="Times New Roman" w:hAnsi="Consolas" w:cs="Times New Roman"/>
+          <w:color w:val="CCCCCC"/>
+          <w:sz w:val="21"/>
+          <w:szCs w:val="21"/>
+          <w:lang w:val="en-CA" w:eastAsia="en-CA"/>
+        </w:rPr>
+      </w:pPr>
+      <w:r>
+        <w:rPr>
+          <w:rFonts w:ascii="Consolas" w:eastAsia="Times New Roman" w:hAnsi="Consolas" w:cs="Times New Roman"/>
+          <w:color w:val="CE9178"/>
+          <w:sz w:val="21"/>
+          <w:szCs w:val="21"/>
+          <w:lang w:val="en-CA" w:eastAsia="en-CA"/>
+        </w:rPr>
+        <w:t>    this function will the return the list of requirements</w:t>
+      </w:r>
+    </w:p>
+    <w:p>
+      <w:pPr>
+        <w:shd w:val="clear" w:color="auto" w:fill="1F1F1F"/>
+        <w:spacing w:after="0" w:line="285" w:lineRule="atLeast"/>
+        <w:rPr>
+          <w:rFonts w:ascii="Consolas" w:eastAsia="Times New Roman" w:hAnsi="Consolas" w:cs="Times New Roman"/>
+          <w:color w:val="CCCCCC"/>
+          <w:sz w:val="21"/>
+          <w:szCs w:val="21"/>
+          <w:lang w:val="en-CA" w:eastAsia="en-CA"/>
+        </w:rPr>
+      </w:pPr>
+      <w:r>
+        <w:rPr>
+          <w:rFonts w:ascii="Consolas" w:eastAsia="Times New Roman" w:hAnsi="Consolas" w:cs="Times New Roman"/>
+          <w:color w:val="CE9178"/>
+          <w:sz w:val="21"/>
+          <w:szCs w:val="21"/>
+          <w:lang w:val="en-CA" w:eastAsia="en-CA"/>
+        </w:rPr>
+        <w:t>    '''</w:t>
+      </w:r>
+    </w:p>
+    <w:p>
+      <w:pPr>
+        <w:shd w:val="clear" w:color="auto" w:fill="1F1F1F"/>
+        <w:spacing w:after="0" w:line="285" w:lineRule="atLeast"/>
+        <w:rPr>
+          <w:rFonts w:ascii="Consolas" w:eastAsia="Times New Roman" w:hAnsi="Consolas" w:cs="Times New Roman"/>
+          <w:color w:val="CCCCCC"/>
+          <w:sz w:val="21"/>
+          <w:szCs w:val="21"/>
+          <w:lang w:val="en-CA" w:eastAsia="en-CA"/>
+        </w:rPr>
+      </w:pPr>
+      <w:r>
+        <w:rPr>
+          <w:rFonts w:ascii="Consolas" w:eastAsia="Times New Roman" w:hAnsi="Consolas" w:cs="Times New Roman"/>
+          <w:color w:val="CCCCCC"/>
+          <w:sz w:val="21"/>
+          <w:szCs w:val="21"/>
+          <w:lang w:val="en-CA" w:eastAsia="en-CA"/>
+        </w:rPr>
+        <w:t xml:space="preserve">    requirements </w:t>
+      </w:r>
+      <w:r>
+        <w:rPr>
+          <w:rFonts w:ascii="Consolas" w:eastAsia="Times New Roman" w:hAnsi="Consolas" w:cs="Times New Roman"/>
+          <w:color w:val="D4D4D4"/>
+          <w:sz w:val="21"/>
+          <w:szCs w:val="21"/>
+          <w:lang w:val="en-CA" w:eastAsia="en-CA"/>
+        </w:rPr>
+        <w:t>=</w:t>
+      </w:r>
+      <w:r>
+        <w:rPr>
+          <w:rFonts w:ascii="Consolas" w:eastAsia="Times New Roman" w:hAnsi="Consolas" w:cs="Times New Roman"/>
+          <w:color w:val="CCCCCC"/>
+          <w:sz w:val="21"/>
+          <w:szCs w:val="21"/>
+          <w:lang w:val="en-CA" w:eastAsia="en-CA"/>
+        </w:rPr>
+        <w:t xml:space="preserve"> []</w:t>
+      </w:r>
+    </w:p>
+    <w:p>
+      <w:pPr>
+        <w:shd w:val="clear" w:color="auto" w:fill="1F1F1F"/>
+        <w:spacing w:after="0" w:line="285" w:lineRule="atLeast"/>
+        <w:rPr>
+          <w:rFonts w:ascii="Consolas" w:eastAsia="Times New Roman" w:hAnsi="Consolas" w:cs="Times New Roman"/>
+          <w:color w:val="CCCCCC"/>
+          <w:sz w:val="21"/>
+          <w:szCs w:val="21"/>
+          <w:lang w:val="en-CA" w:eastAsia="en-CA"/>
+        </w:rPr>
+      </w:pPr>
+      <w:r>
+        <w:rPr>
+          <w:rFonts w:ascii="Consolas" w:eastAsia="Times New Roman" w:hAnsi="Consolas" w:cs="Times New Roman"/>
+          <w:color w:val="CCCCCC"/>
+          <w:sz w:val="21"/>
+          <w:szCs w:val="21"/>
+          <w:lang w:val="en-CA" w:eastAsia="en-CA"/>
+        </w:rPr>
+        <w:t xml:space="preserve">    </w:t>
+      </w:r>
+      <w:r>
+        <w:rPr>
+          <w:rFonts w:ascii="Consolas" w:eastAsia="Times New Roman" w:hAnsi="Consolas" w:cs="Times New Roman"/>
+          <w:color w:val="C586C0"/>
+          <w:sz w:val="21"/>
+          <w:szCs w:val="21"/>
+          <w:lang w:val="en-CA" w:eastAsia="en-CA"/>
+        </w:rPr>
+        <w:t>with</w:t>
+      </w:r>
+      <w:r>
+        <w:rPr>
+          <w:rFonts w:ascii="Consolas" w:eastAsia="Times New Roman" w:hAnsi="Consolas" w:cs="Times New Roman"/>
+          <w:color w:val="CCCCCC"/>
+          <w:sz w:val="21"/>
+          <w:szCs w:val="21"/>
+          <w:lang w:val="en-CA" w:eastAsia="en-CA"/>
+        </w:rPr>
+        <w:t xml:space="preserve"> </w:t>
+      </w:r>
+      <w:r>
+        <w:rPr>
+          <w:rFonts w:ascii="Consolas" w:eastAsia="Times New Roman" w:hAnsi="Consolas" w:cs="Times New Roman"/>
+          <w:color w:val="DCDCAA"/>
+          <w:sz w:val="21"/>
+          <w:szCs w:val="21"/>
+          <w:lang w:val="en-CA" w:eastAsia="en-CA"/>
+        </w:rPr>
+        <w:t>open</w:t>
+      </w:r>
+      <w:r>
+        <w:rPr>
+          <w:rFonts w:ascii="Consolas" w:eastAsia="Times New Roman" w:hAnsi="Consolas" w:cs="Times New Roman"/>
+          <w:color w:val="CCCCCC"/>
+          <w:sz w:val="21"/>
+          <w:szCs w:val="21"/>
+          <w:lang w:val="en-CA" w:eastAsia="en-CA"/>
+        </w:rPr>
+        <w:t>(</w:t>
+      </w:r>
+      <w:proofErr w:type="spellStart"/>
+      <w:r>
+        <w:rPr>
+          <w:rFonts w:ascii="Consolas" w:eastAsia="Times New Roman" w:hAnsi="Consolas" w:cs="Times New Roman"/>
+          <w:color w:val="CCCCCC"/>
+          <w:sz w:val="21"/>
+          <w:szCs w:val="21"/>
+          <w:lang w:val="en-CA" w:eastAsia="en-CA"/>
+        </w:rPr>
+        <w:t>file_path</w:t>
+      </w:r>
+      <w:proofErr w:type="spellEnd"/>
+      <w:r>
+        <w:rPr>
+          <w:rFonts w:ascii="Consolas" w:eastAsia="Times New Roman" w:hAnsi="Consolas" w:cs="Times New Roman"/>
+          <w:color w:val="CCCCCC"/>
+          <w:sz w:val="21"/>
+          <w:szCs w:val="21"/>
+          <w:lang w:val="en-CA" w:eastAsia="en-CA"/>
+        </w:rPr>
+        <w:t xml:space="preserve">) </w:t>
+      </w:r>
+      <w:r>
+        <w:rPr>
+          <w:rFonts w:ascii="Consolas" w:eastAsia="Times New Roman" w:hAnsi="Consolas" w:cs="Times New Roman"/>
+          <w:color w:val="C586C0"/>
+          <w:sz w:val="21"/>
+          <w:szCs w:val="21"/>
+          <w:lang w:val="en-CA" w:eastAsia="en-CA"/>
+        </w:rPr>
+        <w:t>as</w:t>
+      </w:r>
+      <w:r>
+        <w:rPr>
+          <w:rFonts w:ascii="Consolas" w:eastAsia="Times New Roman" w:hAnsi="Consolas" w:cs="Times New Roman"/>
+          <w:color w:val="CCCCCC"/>
+          <w:sz w:val="21"/>
+          <w:szCs w:val="21"/>
+          <w:lang w:val="en-CA" w:eastAsia="en-CA"/>
+        </w:rPr>
+        <w:t xml:space="preserve"> </w:t>
+      </w:r>
+      <w:proofErr w:type="spellStart"/>
+      <w:r>
+        <w:rPr>
+          <w:rFonts w:ascii="Consolas" w:eastAsia="Times New Roman" w:hAnsi="Consolas" w:cs="Times New Roman"/>
+          <w:color w:val="CCCCCC"/>
+          <w:sz w:val="21"/>
+          <w:szCs w:val="21"/>
+          <w:lang w:val="en-CA" w:eastAsia="en-CA"/>
+        </w:rPr>
+        <w:t>file_obj</w:t>
+      </w:r>
+      <w:proofErr w:type="spellEnd"/>
+      <w:r>
+        <w:rPr>
+          <w:rFonts w:ascii="Consolas" w:eastAsia="Times New Roman" w:hAnsi="Consolas" w:cs="Times New Roman"/>
+          <w:color w:val="CCCCCC"/>
+          <w:sz w:val="21"/>
+          <w:szCs w:val="21"/>
+          <w:lang w:val="en-CA" w:eastAsia="en-CA"/>
+        </w:rPr>
+        <w:t>:</w:t>
+      </w:r>
+    </w:p>
+    <w:p>
+      <w:pPr>
+        <w:shd w:val="clear" w:color="auto" w:fill="1F1F1F"/>
+        <w:spacing w:after="0" w:line="285" w:lineRule="atLeast"/>
+        <w:rPr>
+          <w:rFonts w:ascii="Consolas" w:eastAsia="Times New Roman" w:hAnsi="Consolas" w:cs="Times New Roman"/>
+          <w:color w:val="CCCCCC"/>
+          <w:sz w:val="21"/>
+          <w:szCs w:val="21"/>
+          <w:lang w:val="en-CA" w:eastAsia="en-CA"/>
+        </w:rPr>
+      </w:pPr>
+      <w:r>
+        <w:rPr>
+          <w:rFonts w:ascii="Consolas" w:eastAsia="Times New Roman" w:hAnsi="Consolas" w:cs="Times New Roman"/>
+          <w:color w:val="CCCCCC"/>
+          <w:sz w:val="21"/>
+          <w:szCs w:val="21"/>
+          <w:lang w:val="en-CA" w:eastAsia="en-CA"/>
+        </w:rPr>
+        <w:t xml:space="preserve">        requirements </w:t>
+      </w:r>
+      <w:r>
+        <w:rPr>
+          <w:rFonts w:ascii="Consolas" w:eastAsia="Times New Roman" w:hAnsi="Consolas" w:cs="Times New Roman"/>
+          <w:color w:val="D4D4D4"/>
+          <w:sz w:val="21"/>
+          <w:szCs w:val="21"/>
+          <w:lang w:val="en-CA" w:eastAsia="en-CA"/>
+        </w:rPr>
+        <w:t>=</w:t>
+      </w:r>
+      <w:r>
+        <w:rPr>
+          <w:rFonts w:ascii="Consolas" w:eastAsia="Times New Roman" w:hAnsi="Consolas" w:cs="Times New Roman"/>
+          <w:color w:val="CCCCCC"/>
+          <w:sz w:val="21"/>
+          <w:szCs w:val="21"/>
+          <w:lang w:val="en-CA" w:eastAsia="en-CA"/>
+        </w:rPr>
+        <w:t xml:space="preserve"> </w:t>
+      </w:r>
+      <w:proofErr w:type="spellStart"/>
+      <w:r>
+        <w:rPr>
+          <w:rFonts w:ascii="Consolas" w:eastAsia="Times New Roman" w:hAnsi="Consolas" w:cs="Times New Roman"/>
+          <w:color w:val="CCCCCC"/>
+          <w:sz w:val="21"/>
+          <w:szCs w:val="21"/>
+          <w:lang w:val="en-CA" w:eastAsia="en-CA"/>
+        </w:rPr>
+        <w:t>file_</w:t>
+      </w:r>
+      <w:proofErr w:type="gramStart"/>
+      <w:r>
+        <w:rPr>
+          <w:rFonts w:ascii="Consolas" w:eastAsia="Times New Roman" w:hAnsi="Consolas" w:cs="Times New Roman"/>
+          <w:color w:val="CCCCCC"/>
+          <w:sz w:val="21"/>
+          <w:szCs w:val="21"/>
+          <w:lang w:val="en-CA" w:eastAsia="en-CA"/>
+        </w:rPr>
+        <w:t>obj.readlines</w:t>
+      </w:r>
+      <w:proofErr w:type="spellEnd"/>
+      <w:proofErr w:type="gramEnd"/>
+      <w:r>
+        <w:rPr>
+          <w:rFonts w:ascii="Consolas" w:eastAsia="Times New Roman" w:hAnsi="Consolas" w:cs="Times New Roman"/>
+          <w:color w:val="CCCCCC"/>
+          <w:sz w:val="21"/>
+          <w:szCs w:val="21"/>
+          <w:lang w:val="en-CA" w:eastAsia="en-CA"/>
+        </w:rPr>
+        <w:t>()</w:t>
+      </w:r>
+    </w:p>
+    <w:p>
+      <w:pPr>
+        <w:shd w:val="clear" w:color="auto" w:fill="1F1F1F"/>
+        <w:spacing w:after="0" w:line="285" w:lineRule="atLeast"/>
+        <w:rPr>
+          <w:rFonts w:ascii="Consolas" w:eastAsia="Times New Roman" w:hAnsi="Consolas" w:cs="Times New Roman"/>
+          <w:color w:val="CCCCCC"/>
+          <w:sz w:val="21"/>
+          <w:szCs w:val="21"/>
+          <w:lang w:val="en-CA" w:eastAsia="en-CA"/>
+        </w:rPr>
+      </w:pPr>
+      <w:r>
+        <w:rPr>
+          <w:rFonts w:ascii="Consolas" w:eastAsia="Times New Roman" w:hAnsi="Consolas" w:cs="Times New Roman"/>
+          <w:color w:val="CCCCCC"/>
+          <w:sz w:val="21"/>
+          <w:szCs w:val="21"/>
+          <w:lang w:val="en-CA" w:eastAsia="en-CA"/>
+        </w:rPr>
+        <w:t xml:space="preserve">        requirements </w:t>
+      </w:r>
+      <w:r>
+        <w:rPr>
+          <w:rFonts w:ascii="Consolas" w:eastAsia="Times New Roman" w:hAnsi="Consolas" w:cs="Times New Roman"/>
+          <w:color w:val="D4D4D4"/>
+          <w:sz w:val="21"/>
+          <w:szCs w:val="21"/>
+          <w:lang w:val="en-CA" w:eastAsia="en-CA"/>
+        </w:rPr>
+        <w:t>=</w:t>
+      </w:r>
+      <w:r>
+        <w:rPr>
+          <w:rFonts w:ascii="Consolas" w:eastAsia="Times New Roman" w:hAnsi="Consolas" w:cs="Times New Roman"/>
+          <w:color w:val="CCCCCC"/>
+          <w:sz w:val="21"/>
+          <w:szCs w:val="21"/>
+          <w:lang w:val="en-CA" w:eastAsia="en-CA"/>
+        </w:rPr>
+        <w:t xml:space="preserve"> [</w:t>
+      </w:r>
+      <w:proofErr w:type="spellStart"/>
+      <w:proofErr w:type="gramStart"/>
+      <w:r>
+        <w:rPr>
+          <w:rFonts w:ascii="Consolas" w:eastAsia="Times New Roman" w:hAnsi="Consolas" w:cs="Times New Roman"/>
+          <w:color w:val="CCCCCC"/>
+          <w:sz w:val="21"/>
+          <w:szCs w:val="21"/>
+          <w:lang w:val="en-CA" w:eastAsia="en-CA"/>
+        </w:rPr>
+        <w:t>req.replace</w:t>
+      </w:r>
+      <w:proofErr w:type="spellEnd"/>
+      <w:proofErr w:type="gramEnd"/>
+      <w:r>
+        <w:rPr>
+          <w:rFonts w:ascii="Consolas" w:eastAsia="Times New Roman" w:hAnsi="Consolas" w:cs="Times New Roman"/>
+          <w:color w:val="CCCCCC"/>
+          <w:sz w:val="21"/>
+          <w:szCs w:val="21"/>
+          <w:lang w:val="en-CA" w:eastAsia="en-CA"/>
+        </w:rPr>
+        <w:t>(</w:t>
+      </w:r>
+      <w:r>
+        <w:rPr>
+          <w:rFonts w:ascii="Consolas" w:eastAsia="Times New Roman" w:hAnsi="Consolas" w:cs="Times New Roman"/>
+          <w:color w:val="CE9178"/>
+          <w:sz w:val="21"/>
+          <w:szCs w:val="21"/>
+          <w:lang w:val="en-CA" w:eastAsia="en-CA"/>
+        </w:rPr>
+        <w:t>"</w:t>
+      </w:r>
+      <w:r>
+        <w:rPr>
+          <w:rFonts w:ascii="Consolas" w:eastAsia="Times New Roman" w:hAnsi="Consolas" w:cs="Times New Roman"/>
+          <w:color w:val="D7BA7D"/>
+          <w:sz w:val="21"/>
+          <w:szCs w:val="21"/>
+          <w:lang w:val="en-CA" w:eastAsia="en-CA"/>
+        </w:rPr>
+        <w:t>\n</w:t>
+      </w:r>
+      <w:r>
+        <w:rPr>
+          <w:rFonts w:ascii="Consolas" w:eastAsia="Times New Roman" w:hAnsi="Consolas" w:cs="Times New Roman"/>
+          <w:color w:val="CE9178"/>
+          <w:sz w:val="21"/>
+          <w:szCs w:val="21"/>
+          <w:lang w:val="en-CA" w:eastAsia="en-CA"/>
+        </w:rPr>
+        <w:t>"</w:t>
+      </w:r>
+      <w:r>
+        <w:rPr>
+          <w:rFonts w:ascii="Consolas" w:eastAsia="Times New Roman" w:hAnsi="Consolas" w:cs="Times New Roman"/>
+          <w:color w:val="CCCCCC"/>
+          <w:sz w:val="21"/>
+          <w:szCs w:val="21"/>
+          <w:lang w:val="en-CA" w:eastAsia="en-CA"/>
+        </w:rPr>
+        <w:t>,</w:t>
+      </w:r>
+      <w:r>
+        <w:rPr>
+          <w:rFonts w:ascii="Consolas" w:eastAsia="Times New Roman" w:hAnsi="Consolas" w:cs="Times New Roman"/>
+          <w:color w:val="CE9178"/>
+          <w:sz w:val="21"/>
+          <w:szCs w:val="21"/>
+          <w:lang w:val="en-CA" w:eastAsia="en-CA"/>
+        </w:rPr>
+        <w:t>""</w:t>
+      </w:r>
+      <w:r>
+        <w:rPr>
+          <w:rFonts w:ascii="Consolas" w:eastAsia="Times New Roman" w:hAnsi="Consolas" w:cs="Times New Roman"/>
+          <w:color w:val="CCCCCC"/>
+          <w:sz w:val="21"/>
+          <w:szCs w:val="21"/>
+          <w:lang w:val="en-CA" w:eastAsia="en-CA"/>
+        </w:rPr>
+        <w:t xml:space="preserve">) </w:t>
+      </w:r>
+      <w:r>
+        <w:rPr>
+          <w:rFonts w:ascii="Consolas" w:eastAsia="Times New Roman" w:hAnsi="Consolas" w:cs="Times New Roman"/>
+          <w:color w:val="C586C0"/>
+          <w:sz w:val="21"/>
+          <w:szCs w:val="21"/>
+          <w:lang w:val="en-CA" w:eastAsia="en-CA"/>
+        </w:rPr>
+        <w:t>for</w:t>
+      </w:r>
+      <w:r>
+        <w:rPr>
+          <w:rFonts w:ascii="Consolas" w:eastAsia="Times New Roman" w:hAnsi="Consolas" w:cs="Times New Roman"/>
+          <w:color w:val="CCCCCC"/>
+          <w:sz w:val="21"/>
+          <w:szCs w:val="21"/>
+          <w:lang w:val="en-CA" w:eastAsia="en-CA"/>
+        </w:rPr>
+        <w:t xml:space="preserve"> req </w:t>
+      </w:r>
+      <w:r>
+        <w:rPr>
+          <w:rFonts w:ascii="Consolas" w:eastAsia="Times New Roman" w:hAnsi="Consolas" w:cs="Times New Roman"/>
+          <w:color w:val="C586C0"/>
+          <w:sz w:val="21"/>
+          <w:szCs w:val="21"/>
+          <w:lang w:val="en-CA" w:eastAsia="en-CA"/>
+        </w:rPr>
+        <w:t>in</w:t>
+      </w:r>
+      <w:r>
+        <w:rPr>
+          <w:rFonts w:ascii="Consolas" w:eastAsia="Times New Roman" w:hAnsi="Consolas" w:cs="Times New Roman"/>
+          <w:color w:val="CCCCCC"/>
+          <w:sz w:val="21"/>
+          <w:szCs w:val="21"/>
+          <w:lang w:val="en-CA" w:eastAsia="en-CA"/>
+        </w:rPr>
+        <w:t xml:space="preserve"> requirements]</w:t>
+      </w:r>
+    </w:p>
+    <w:p>
+      <w:pPr>
+        <w:shd w:val="clear" w:color="auto" w:fill="1F1F1F"/>
+        <w:spacing w:after="0" w:line="285" w:lineRule="atLeast"/>
+        <w:rPr>
+          <w:rFonts w:ascii="Consolas" w:eastAsia="Times New Roman" w:hAnsi="Consolas" w:cs="Times New Roman"/>
+          <w:color w:val="CCCCCC"/>
+          <w:sz w:val="21"/>
+          <w:szCs w:val="21"/>
+          <w:lang w:val="en-CA" w:eastAsia="en-CA"/>
+        </w:rPr>
+      </w:pPr>
+    </w:p>
+    <w:p>
+      <w:pPr>
+        <w:shd w:val="clear" w:color="auto" w:fill="1F1F1F"/>
+        <w:spacing w:after="0" w:line="285" w:lineRule="atLeast"/>
+        <w:rPr>
+          <w:rFonts w:ascii="Consolas" w:eastAsia="Times New Roman" w:hAnsi="Consolas" w:cs="Times New Roman"/>
+          <w:color w:val="CCCCCC"/>
+          <w:sz w:val="21"/>
+          <w:szCs w:val="21"/>
+          <w:lang w:val="en-CA" w:eastAsia="en-CA"/>
+        </w:rPr>
+      </w:pPr>
+      <w:proofErr w:type="gramStart"/>
+      <w:r>
+        <w:rPr>
+          <w:rFonts w:ascii="Consolas" w:eastAsia="Times New Roman" w:hAnsi="Consolas" w:cs="Times New Roman"/>
+          <w:color w:val="CCCCCC"/>
+          <w:sz w:val="21"/>
+          <w:szCs w:val="21"/>
+          <w:lang w:val="en-CA" w:eastAsia="en-CA"/>
+        </w:rPr>
+        <w:t>setup(</w:t>
+      </w:r>
+      <w:proofErr w:type="gramEnd"/>
+    </w:p>
+    <w:p>
+      <w:pPr>
+        <w:shd w:val="clear" w:color="auto" w:fill="1F1F1F"/>
+        <w:spacing w:after="0" w:line="285" w:lineRule="atLeast"/>
+        <w:rPr>
+          <w:rFonts w:ascii="Consolas" w:eastAsia="Times New Roman" w:hAnsi="Consolas" w:cs="Times New Roman"/>
+          <w:color w:val="CCCCCC"/>
+          <w:sz w:val="21"/>
+          <w:szCs w:val="21"/>
+          <w:lang w:val="en-CA" w:eastAsia="en-CA"/>
+        </w:rPr>
+      </w:pPr>
+      <w:r>
+        <w:rPr>
+          <w:rFonts w:ascii="Consolas" w:eastAsia="Times New Roman" w:hAnsi="Consolas" w:cs="Times New Roman"/>
+          <w:color w:val="9CDCFE"/>
+          <w:sz w:val="21"/>
+          <w:szCs w:val="21"/>
+          <w:lang w:val="en-CA" w:eastAsia="en-CA"/>
+        </w:rPr>
+        <w:t>name</w:t>
+      </w:r>
+      <w:r>
+        <w:rPr>
+          <w:rFonts w:ascii="Consolas" w:eastAsia="Times New Roman" w:hAnsi="Consolas" w:cs="Times New Roman"/>
+          <w:color w:val="CCCCCC"/>
+          <w:sz w:val="21"/>
+          <w:szCs w:val="21"/>
+          <w:lang w:val="en-CA" w:eastAsia="en-CA"/>
+        </w:rPr>
+        <w:t xml:space="preserve"> </w:t>
+      </w:r>
+      <w:r>
+        <w:rPr>
+          <w:rFonts w:ascii="Consolas" w:eastAsia="Times New Roman" w:hAnsi="Consolas" w:cs="Times New Roman"/>
+          <w:color w:val="D4D4D4"/>
+          <w:sz w:val="21"/>
+          <w:szCs w:val="21"/>
+          <w:lang w:val="en-CA" w:eastAsia="en-CA"/>
+        </w:rPr>
+        <w:t>=</w:t>
+      </w:r>
+      <w:r>
+        <w:rPr>
+          <w:rFonts w:ascii="Consolas" w:eastAsia="Times New Roman" w:hAnsi="Consolas" w:cs="Times New Roman"/>
+          <w:color w:val="CCCCCC"/>
+          <w:sz w:val="21"/>
+          <w:szCs w:val="21"/>
+          <w:lang w:val="en-CA" w:eastAsia="en-CA"/>
+        </w:rPr>
+        <w:t xml:space="preserve"> </w:t>
+      </w:r>
+      <w:r>
+        <w:rPr>
+          <w:rFonts w:ascii="Consolas" w:eastAsia="Times New Roman" w:hAnsi="Consolas" w:cs="Times New Roman"/>
+          <w:color w:val="CE9178"/>
+          <w:sz w:val="21"/>
+          <w:szCs w:val="21"/>
+          <w:lang w:val="en-CA" w:eastAsia="en-CA"/>
+        </w:rPr>
+        <w:t>'</w:t>
+      </w:r>
+      <w:proofErr w:type="spellStart"/>
+      <w:r>
+        <w:rPr>
+          <w:rFonts w:ascii="Consolas" w:eastAsia="Times New Roman" w:hAnsi="Consolas" w:cs="Times New Roman"/>
+          <w:color w:val="CE9178"/>
+          <w:sz w:val="21"/>
+          <w:szCs w:val="21"/>
+          <w:lang w:val="en-CA" w:eastAsia="en-CA"/>
+        </w:rPr>
+        <w:t>MLProject</w:t>
+      </w:r>
+      <w:proofErr w:type="spellEnd"/>
+      <w:r>
+        <w:rPr>
+          <w:rFonts w:ascii="Consolas" w:eastAsia="Times New Roman" w:hAnsi="Consolas" w:cs="Times New Roman"/>
+          <w:color w:val="CE9178"/>
+          <w:sz w:val="21"/>
+          <w:szCs w:val="21"/>
+          <w:lang w:val="en-CA" w:eastAsia="en-CA"/>
+        </w:rPr>
+        <w:t>'</w:t>
+      </w:r>
+      <w:r>
+        <w:rPr>
+          <w:rFonts w:ascii="Consolas" w:eastAsia="Times New Roman" w:hAnsi="Consolas" w:cs="Times New Roman"/>
+          <w:color w:val="CCCCCC"/>
+          <w:sz w:val="21"/>
+          <w:szCs w:val="21"/>
+          <w:lang w:val="en-CA" w:eastAsia="en-CA"/>
+        </w:rPr>
+        <w:t>,</w:t>
+      </w:r>
+    </w:p>
+    <w:p>
+      <w:pPr>
+        <w:shd w:val="clear" w:color="auto" w:fill="1F1F1F"/>
+        <w:spacing w:after="0" w:line="285" w:lineRule="atLeast"/>
+        <w:rPr>
+          <w:rFonts w:ascii="Consolas" w:eastAsia="Times New Roman" w:hAnsi="Consolas" w:cs="Times New Roman"/>
+          <w:color w:val="CCCCCC"/>
+          <w:sz w:val="21"/>
+          <w:szCs w:val="21"/>
+          <w:lang w:val="en-CA" w:eastAsia="en-CA"/>
+        </w:rPr>
+      </w:pPr>
+      <w:r>
+        <w:rPr>
+          <w:rFonts w:ascii="Consolas" w:eastAsia="Times New Roman" w:hAnsi="Consolas" w:cs="Times New Roman"/>
+          <w:color w:val="9CDCFE"/>
+          <w:sz w:val="21"/>
+          <w:szCs w:val="21"/>
+          <w:lang w:val="en-CA" w:eastAsia="en-CA"/>
+        </w:rPr>
+        <w:t>version</w:t>
+      </w:r>
+      <w:r>
+        <w:rPr>
+          <w:rFonts w:ascii="Consolas" w:eastAsia="Times New Roman" w:hAnsi="Consolas" w:cs="Times New Roman"/>
+          <w:color w:val="CCCCCC"/>
+          <w:sz w:val="21"/>
+          <w:szCs w:val="21"/>
+          <w:lang w:val="en-CA" w:eastAsia="en-CA"/>
+        </w:rPr>
+        <w:t xml:space="preserve"> </w:t>
+      </w:r>
+      <w:r>
+        <w:rPr>
+          <w:rFonts w:ascii="Consolas" w:eastAsia="Times New Roman" w:hAnsi="Consolas" w:cs="Times New Roman"/>
+          <w:color w:val="D4D4D4"/>
+          <w:sz w:val="21"/>
+          <w:szCs w:val="21"/>
+          <w:lang w:val="en-CA" w:eastAsia="en-CA"/>
+        </w:rPr>
+        <w:t>=</w:t>
+      </w:r>
+      <w:r>
+        <w:rPr>
+          <w:rFonts w:ascii="Consolas" w:eastAsia="Times New Roman" w:hAnsi="Consolas" w:cs="Times New Roman"/>
+          <w:color w:val="CCCCCC"/>
+          <w:sz w:val="21"/>
+          <w:szCs w:val="21"/>
+          <w:lang w:val="en-CA" w:eastAsia="en-CA"/>
+        </w:rPr>
+        <w:t xml:space="preserve"> </w:t>
+      </w:r>
+      <w:r>
+        <w:rPr>
+          <w:rFonts w:ascii="Consolas" w:eastAsia="Times New Roman" w:hAnsi="Consolas" w:cs="Times New Roman"/>
+          <w:color w:val="CE9178"/>
+          <w:sz w:val="21"/>
+          <w:szCs w:val="21"/>
+          <w:lang w:val="en-CA" w:eastAsia="en-CA"/>
+        </w:rPr>
+        <w:t>'0.0.1'</w:t>
+      </w:r>
+      <w:r>
+        <w:rPr>
+          <w:rFonts w:ascii="Consolas" w:eastAsia="Times New Roman" w:hAnsi="Consolas" w:cs="Times New Roman"/>
+          <w:color w:val="CCCCCC"/>
+          <w:sz w:val="21"/>
+          <w:szCs w:val="21"/>
+          <w:lang w:val="en-CA" w:eastAsia="en-CA"/>
+        </w:rPr>
+        <w:t>,</w:t>
+      </w:r>
+    </w:p>
+    <w:p>
+      <w:pPr>
+        <w:shd w:val="clear" w:color="auto" w:fill="1F1F1F"/>
+        <w:spacing w:after="0" w:line="285" w:lineRule="atLeast"/>
+        <w:rPr>
+          <w:rFonts w:ascii="Consolas" w:eastAsia="Times New Roman" w:hAnsi="Consolas" w:cs="Times New Roman"/>
+          <w:color w:val="CCCCCC"/>
+          <w:sz w:val="21"/>
+          <w:szCs w:val="21"/>
+          <w:lang w:val="en-CA" w:eastAsia="en-CA"/>
+        </w:rPr>
+      </w:pPr>
+      <w:r>
+        <w:rPr>
+          <w:rFonts w:ascii="Consolas" w:eastAsia="Times New Roman" w:hAnsi="Consolas" w:cs="Times New Roman"/>
+          <w:color w:val="9CDCFE"/>
+          <w:sz w:val="21"/>
+          <w:szCs w:val="21"/>
+          <w:lang w:val="en-CA" w:eastAsia="en-CA"/>
+        </w:rPr>
+        <w:t>author</w:t>
+      </w:r>
+      <w:r>
+        <w:rPr>
+          <w:rFonts w:ascii="Consolas" w:eastAsia="Times New Roman" w:hAnsi="Consolas" w:cs="Times New Roman"/>
+          <w:color w:val="CCCCCC"/>
+          <w:sz w:val="21"/>
+          <w:szCs w:val="21"/>
+          <w:lang w:val="en-CA" w:eastAsia="en-CA"/>
+        </w:rPr>
+        <w:t xml:space="preserve"> </w:t>
+      </w:r>
+      <w:r>
+        <w:rPr>
+          <w:rFonts w:ascii="Consolas" w:eastAsia="Times New Roman" w:hAnsi="Consolas" w:cs="Times New Roman"/>
+          <w:color w:val="D4D4D4"/>
+          <w:sz w:val="21"/>
+          <w:szCs w:val="21"/>
+          <w:lang w:val="en-CA" w:eastAsia="en-CA"/>
+        </w:rPr>
+        <w:t>=</w:t>
+      </w:r>
+      <w:r>
+        <w:rPr>
+          <w:rFonts w:ascii="Consolas" w:eastAsia="Times New Roman" w:hAnsi="Consolas" w:cs="Times New Roman"/>
+          <w:color w:val="CCCCCC"/>
+          <w:sz w:val="21"/>
+          <w:szCs w:val="21"/>
+          <w:lang w:val="en-CA" w:eastAsia="en-CA"/>
+        </w:rPr>
+        <w:t xml:space="preserve"> </w:t>
+      </w:r>
+      <w:r>
+        <w:rPr>
+          <w:rFonts w:ascii="Consolas" w:eastAsia="Times New Roman" w:hAnsi="Consolas" w:cs="Times New Roman"/>
+          <w:color w:val="CE9178"/>
+          <w:sz w:val="21"/>
+          <w:szCs w:val="21"/>
+          <w:lang w:val="en-CA" w:eastAsia="en-CA"/>
+        </w:rPr>
+        <w:t>'</w:t>
+      </w:r>
+      <w:proofErr w:type="spellStart"/>
+      <w:r>
+        <w:rPr>
+          <w:rFonts w:ascii="Consolas" w:eastAsia="Times New Roman" w:hAnsi="Consolas" w:cs="Times New Roman"/>
+          <w:color w:val="CE9178"/>
+          <w:sz w:val="21"/>
+          <w:szCs w:val="21"/>
+          <w:lang w:val="en-CA" w:eastAsia="en-CA"/>
+        </w:rPr>
+        <w:t>Pretom</w:t>
+      </w:r>
+      <w:proofErr w:type="spellEnd"/>
+      <w:r>
+        <w:rPr>
+          <w:rFonts w:ascii="Consolas" w:eastAsia="Times New Roman" w:hAnsi="Consolas" w:cs="Times New Roman"/>
+          <w:color w:val="CE9178"/>
+          <w:sz w:val="21"/>
+          <w:szCs w:val="21"/>
+          <w:lang w:val="en-CA" w:eastAsia="en-CA"/>
+        </w:rPr>
+        <w:t xml:space="preserve"> Ghosh'</w:t>
+      </w:r>
+      <w:r>
+        <w:rPr>
+          <w:rFonts w:ascii="Consolas" w:eastAsia="Times New Roman" w:hAnsi="Consolas" w:cs="Times New Roman"/>
+          <w:color w:val="CCCCCC"/>
+          <w:sz w:val="21"/>
+          <w:szCs w:val="21"/>
+          <w:lang w:val="en-CA" w:eastAsia="en-CA"/>
+        </w:rPr>
+        <w:t>,</w:t>
+      </w:r>
+    </w:p>
+    <w:p>
+      <w:pPr>
+        <w:shd w:val="clear" w:color="auto" w:fill="1F1F1F"/>
+        <w:spacing w:after="0" w:line="285" w:lineRule="atLeast"/>
+        <w:rPr>
+          <w:rFonts w:ascii="Consolas" w:eastAsia="Times New Roman" w:hAnsi="Consolas" w:cs="Times New Roman"/>
+          <w:color w:val="CCCCCC"/>
+          <w:sz w:val="21"/>
+          <w:szCs w:val="21"/>
+          <w:lang w:val="en-CA" w:eastAsia="en-CA"/>
+        </w:rPr>
+      </w:pPr>
+      <w:proofErr w:type="spellStart"/>
+      <w:r>
+        <w:rPr>
+          <w:rFonts w:ascii="Consolas" w:eastAsia="Times New Roman" w:hAnsi="Consolas" w:cs="Times New Roman"/>
+          <w:color w:val="9CDCFE"/>
+          <w:sz w:val="21"/>
+          <w:szCs w:val="21"/>
+          <w:lang w:val="en-CA" w:eastAsia="en-CA"/>
+        </w:rPr>
+        <w:t>author_email</w:t>
+      </w:r>
+      <w:proofErr w:type="spellEnd"/>
+      <w:r>
+        <w:rPr>
+          <w:rFonts w:ascii="Consolas" w:eastAsia="Times New Roman" w:hAnsi="Consolas" w:cs="Times New Roman"/>
+          <w:color w:val="CCCCCC"/>
+          <w:sz w:val="21"/>
+          <w:szCs w:val="21"/>
+          <w:lang w:val="en-CA" w:eastAsia="en-CA"/>
+        </w:rPr>
+        <w:t xml:space="preserve"> </w:t>
+      </w:r>
+      <w:r>
+        <w:rPr>
+          <w:rFonts w:ascii="Consolas" w:eastAsia="Times New Roman" w:hAnsi="Consolas" w:cs="Times New Roman"/>
+          <w:color w:val="D4D4D4"/>
+          <w:sz w:val="21"/>
+          <w:szCs w:val="21"/>
+          <w:lang w:val="en-CA" w:eastAsia="en-CA"/>
+        </w:rPr>
+        <w:t>=</w:t>
+      </w:r>
+      <w:r>
+        <w:rPr>
+          <w:rFonts w:ascii="Consolas" w:eastAsia="Times New Roman" w:hAnsi="Consolas" w:cs="Times New Roman"/>
+          <w:color w:val="CCCCCC"/>
+          <w:sz w:val="21"/>
+          <w:szCs w:val="21"/>
+          <w:lang w:val="en-CA" w:eastAsia="en-CA"/>
+        </w:rPr>
+        <w:t xml:space="preserve"> </w:t>
+      </w:r>
+      <w:r>
+        <w:rPr>
+          <w:rFonts w:ascii="Consolas" w:eastAsia="Times New Roman" w:hAnsi="Consolas" w:cs="Times New Roman"/>
+          <w:color w:val="CE9178"/>
+          <w:sz w:val="21"/>
+          <w:szCs w:val="21"/>
+          <w:lang w:val="en-CA" w:eastAsia="en-CA"/>
+        </w:rPr>
+        <w:t>'pretomghoshcuet@gmail.com'</w:t>
+      </w:r>
+      <w:r>
+        <w:rPr>
+          <w:rFonts w:ascii="Consolas" w:eastAsia="Times New Roman" w:hAnsi="Consolas" w:cs="Times New Roman"/>
+          <w:color w:val="CCCCCC"/>
+          <w:sz w:val="21"/>
+          <w:szCs w:val="21"/>
+          <w:lang w:val="en-CA" w:eastAsia="en-CA"/>
+        </w:rPr>
+        <w:t>,</w:t>
+      </w:r>
+    </w:p>
+    <w:p>
+      <w:pPr>
+        <w:shd w:val="clear" w:color="auto" w:fill="1F1F1F"/>
+        <w:spacing w:after="0" w:line="285" w:lineRule="atLeast"/>
+        <w:rPr>
+          <w:rFonts w:ascii="Consolas" w:eastAsia="Times New Roman" w:hAnsi="Consolas" w:cs="Times New Roman"/>
+          <w:color w:val="CCCCCC"/>
+          <w:sz w:val="21"/>
+          <w:szCs w:val="21"/>
+          <w:lang w:val="en-CA" w:eastAsia="en-CA"/>
+        </w:rPr>
+      </w:pPr>
+      <w:r>
+        <w:rPr>
+          <w:rFonts w:ascii="Consolas" w:eastAsia="Times New Roman" w:hAnsi="Consolas" w:cs="Times New Roman"/>
+          <w:color w:val="9CDCFE"/>
+          <w:sz w:val="21"/>
+          <w:szCs w:val="21"/>
+          <w:lang w:val="en-CA" w:eastAsia="en-CA"/>
+        </w:rPr>
+        <w:t>packages</w:t>
+      </w:r>
+      <w:r>
+        <w:rPr>
+          <w:rFonts w:ascii="Consolas" w:eastAsia="Times New Roman" w:hAnsi="Consolas" w:cs="Times New Roman"/>
+          <w:color w:val="CCCCCC"/>
+          <w:sz w:val="21"/>
+          <w:szCs w:val="21"/>
+          <w:lang w:val="en-CA" w:eastAsia="en-CA"/>
+        </w:rPr>
+        <w:t xml:space="preserve"> </w:t>
+      </w:r>
+      <w:r>
+        <w:rPr>
+          <w:rFonts w:ascii="Consolas" w:eastAsia="Times New Roman" w:hAnsi="Consolas" w:cs="Times New Roman"/>
+          <w:color w:val="D4D4D4"/>
+          <w:sz w:val="21"/>
+          <w:szCs w:val="21"/>
+          <w:lang w:val="en-CA" w:eastAsia="en-CA"/>
+        </w:rPr>
+        <w:t>=</w:t>
+      </w:r>
+      <w:r>
+        <w:rPr>
+          <w:rFonts w:ascii="Consolas" w:eastAsia="Times New Roman" w:hAnsi="Consolas" w:cs="Times New Roman"/>
+          <w:color w:val="CCCCCC"/>
+          <w:sz w:val="21"/>
+          <w:szCs w:val="21"/>
+          <w:lang w:val="en-CA" w:eastAsia="en-CA"/>
+        </w:rPr>
+        <w:t xml:space="preserve"> </w:t>
+      </w:r>
+      <w:proofErr w:type="spellStart"/>
+      <w:r>
+        <w:rPr>
+          <w:rFonts w:ascii="Consolas" w:eastAsia="Times New Roman" w:hAnsi="Consolas" w:cs="Times New Roman"/>
+          <w:color w:val="CCCCCC"/>
+          <w:sz w:val="21"/>
+          <w:szCs w:val="21"/>
+          <w:lang w:val="en-CA" w:eastAsia="en-CA"/>
+        </w:rPr>
+        <w:t>find_</w:t>
+      </w:r>
+      <w:proofErr w:type="gramStart"/>
+      <w:r>
+        <w:rPr>
+          <w:rFonts w:ascii="Consolas" w:eastAsia="Times New Roman" w:hAnsi="Consolas" w:cs="Times New Roman"/>
+          <w:color w:val="CCCCCC"/>
+          <w:sz w:val="21"/>
+          <w:szCs w:val="21"/>
+          <w:lang w:val="en-CA" w:eastAsia="en-CA"/>
+        </w:rPr>
+        <w:t>packages</w:t>
+      </w:r>
+      <w:proofErr w:type="spellEnd"/>
+      <w:r>
+        <w:rPr>
+          <w:rFonts w:ascii="Consolas" w:eastAsia="Times New Roman" w:hAnsi="Consolas" w:cs="Times New Roman"/>
+          <w:color w:val="CCCCCC"/>
+          <w:sz w:val="21"/>
+          <w:szCs w:val="21"/>
+          <w:lang w:val="en-CA" w:eastAsia="en-CA"/>
+        </w:rPr>
+        <w:t>(</w:t>
+      </w:r>
+      <w:proofErr w:type="gramEnd"/>
+      <w:r>
+        <w:rPr>
+          <w:rFonts w:ascii="Consolas" w:eastAsia="Times New Roman" w:hAnsi="Consolas" w:cs="Times New Roman"/>
+          <w:color w:val="CCCCCC"/>
+          <w:sz w:val="21"/>
+          <w:szCs w:val="21"/>
+          <w:lang w:val="en-CA" w:eastAsia="en-CA"/>
+        </w:rPr>
+        <w:t>),</w:t>
+      </w:r>
+    </w:p>
+    <w:p>
+      <w:pPr>
+        <w:shd w:val="clear" w:color="auto" w:fill="1F1F1F"/>
+        <w:spacing w:after="0" w:line="285" w:lineRule="atLeast"/>
+        <w:rPr>
+          <w:rFonts w:ascii="Consolas" w:eastAsia="Times New Roman" w:hAnsi="Consolas" w:cs="Times New Roman"/>
+          <w:color w:val="CCCCCC"/>
+          <w:sz w:val="21"/>
+          <w:szCs w:val="21"/>
+          <w:lang w:val="en-CA" w:eastAsia="en-CA"/>
+        </w:rPr>
+      </w:pPr>
+      <w:proofErr w:type="spellStart"/>
+      <w:r>
+        <w:rPr>
+          <w:rFonts w:ascii="Consolas" w:eastAsia="Times New Roman" w:hAnsi="Consolas" w:cs="Times New Roman"/>
+          <w:color w:val="9CDCFE"/>
+          <w:sz w:val="21"/>
+          <w:szCs w:val="21"/>
+          <w:lang w:val="en-CA" w:eastAsia="en-CA"/>
+        </w:rPr>
+        <w:t>install_requires</w:t>
+      </w:r>
+      <w:proofErr w:type="spellEnd"/>
+      <w:r>
+        <w:rPr>
+          <w:rFonts w:ascii="Consolas" w:eastAsia="Times New Roman" w:hAnsi="Consolas" w:cs="Times New Roman"/>
+          <w:color w:val="CCCCCC"/>
+          <w:sz w:val="21"/>
+          <w:szCs w:val="21"/>
+          <w:lang w:val="en-CA" w:eastAsia="en-CA"/>
+        </w:rPr>
+        <w:t xml:space="preserve"> </w:t>
+      </w:r>
+      <w:r>
+        <w:rPr>
+          <w:rFonts w:ascii="Consolas" w:eastAsia="Times New Roman" w:hAnsi="Consolas" w:cs="Times New Roman"/>
+          <w:color w:val="D4D4D4"/>
+          <w:sz w:val="21"/>
+          <w:szCs w:val="21"/>
+          <w:lang w:val="en-CA" w:eastAsia="en-CA"/>
+        </w:rPr>
+        <w:t>=</w:t>
+      </w:r>
+      <w:r>
+        <w:rPr>
+          <w:rFonts w:ascii="Consolas" w:eastAsia="Times New Roman" w:hAnsi="Consolas" w:cs="Times New Roman"/>
+          <w:color w:val="CCCCCC"/>
+          <w:sz w:val="21"/>
+          <w:szCs w:val="21"/>
+          <w:lang w:val="en-CA" w:eastAsia="en-CA"/>
+        </w:rPr>
+        <w:t xml:space="preserve"> </w:t>
+      </w:r>
+      <w:proofErr w:type="spellStart"/>
+      <w:r>
+        <w:rPr>
+          <w:rFonts w:ascii="Consolas" w:eastAsia="Times New Roman" w:hAnsi="Consolas" w:cs="Times New Roman"/>
+          <w:color w:val="CCCCCC"/>
+          <w:sz w:val="21"/>
+          <w:szCs w:val="21"/>
+          <w:lang w:val="en-CA" w:eastAsia="en-CA"/>
+        </w:rPr>
+        <w:t>get_requirements</w:t>
+      </w:r>
+      <w:proofErr w:type="spellEnd"/>
+      <w:r>
+        <w:rPr>
+          <w:rFonts w:ascii="Consolas" w:eastAsia="Times New Roman" w:hAnsi="Consolas" w:cs="Times New Roman"/>
+          <w:color w:val="CCCCCC"/>
+          <w:sz w:val="21"/>
+          <w:szCs w:val="21"/>
+          <w:lang w:val="en-CA" w:eastAsia="en-CA"/>
+        </w:rPr>
+        <w:t>(</w:t>
+      </w:r>
+      <w:r>
+        <w:rPr>
+          <w:rFonts w:ascii="Consolas" w:eastAsia="Times New Roman" w:hAnsi="Consolas" w:cs="Times New Roman"/>
+          <w:color w:val="CE9178"/>
+          <w:sz w:val="21"/>
+          <w:szCs w:val="21"/>
+          <w:lang w:val="en-CA" w:eastAsia="en-CA"/>
+        </w:rPr>
+        <w:t>'requirements.txt'</w:t>
+      </w:r>
+      <w:r>
+        <w:rPr>
+          <w:rFonts w:ascii="Consolas" w:eastAsia="Times New Roman" w:hAnsi="Consolas" w:cs="Times New Roman"/>
+          <w:color w:val="CCCCCC"/>
+          <w:sz w:val="21"/>
+          <w:szCs w:val="21"/>
+          <w:lang w:val="en-CA" w:eastAsia="en-CA"/>
+        </w:rPr>
+        <w:t>)</w:t>
+      </w:r>
+    </w:p>
+    <w:p>
+      <w:pPr>
+        <w:shd w:val="clear" w:color="auto" w:fill="1F1F1F"/>
+        <w:spacing w:after="0" w:line="285" w:lineRule="atLeast"/>
+        <w:rPr>
+          <w:rFonts w:ascii="Consolas" w:eastAsia="Times New Roman" w:hAnsi="Consolas" w:cs="Times New Roman"/>
+          <w:color w:val="CCCCCC"/>
+          <w:sz w:val="21"/>
+          <w:szCs w:val="21"/>
+          <w:lang w:val="en-CA" w:eastAsia="en-CA"/>
+        </w:rPr>
+      </w:pPr>
+      <w:r>
+        <w:rPr>
+          <w:rFonts w:ascii="Consolas" w:eastAsia="Times New Roman" w:hAnsi="Consolas" w:cs="Times New Roman"/>
+          <w:color w:val="CCCCCC"/>
+          <w:sz w:val="21"/>
+          <w:szCs w:val="21"/>
+          <w:lang w:val="en-CA" w:eastAsia="en-CA"/>
+        </w:rPr>
+        <w:t>)</w:t>
+      </w:r>
+    </w:p>
+    <w:p>
+      <w:pPr>
+        <w:pStyle w:val="ListParagraph"/>
+        <w:numPr>
+          <w:ilvl w:val="0"/>
+          <w:numId w:val="1"/>
+        </w:numPr>
+      </w:pPr>
+      <w:r>
+        <w:t xml:space="preserve">The </w:t>
+      </w:r>
+      <w:proofErr w:type="spellStart"/>
+      <w:r>
+        <w:t>get_requirements</w:t>
+      </w:r>
+      <w:proofErr w:type="spellEnd"/>
+      <w:r>
+        <w:t xml:space="preserve"> function is like this: </w:t>
+      </w:r>
+    </w:p>
+    <w:p>
+      <w:pPr>
+        <w:shd w:val="clear" w:color="auto" w:fill="1F1F1F"/>
+        <w:spacing w:after="0" w:line="285" w:lineRule="atLeast"/>
+        <w:ind w:left="360"/>
+        <w:rPr>
+          <w:rFonts w:ascii="Consolas" w:eastAsia="Times New Roman" w:hAnsi="Consolas" w:cs="Times New Roman"/>
+          <w:color w:val="CCCCCC"/>
+          <w:sz w:val="21"/>
+          <w:szCs w:val="21"/>
+          <w:lang w:val="en-CA" w:eastAsia="en-CA"/>
+        </w:rPr>
+      </w:pPr>
+      <w:r>
+        <w:rPr>
+          <w:rFonts w:ascii="Consolas" w:eastAsia="Times New Roman" w:hAnsi="Consolas" w:cs="Times New Roman"/>
+          <w:color w:val="569CD6"/>
+          <w:sz w:val="21"/>
+          <w:szCs w:val="21"/>
+          <w:lang w:val="en-CA" w:eastAsia="en-CA"/>
+        </w:rPr>
+        <w:t>def</w:t>
+      </w:r>
+      <w:r>
+        <w:rPr>
+          <w:rFonts w:ascii="Consolas" w:eastAsia="Times New Roman" w:hAnsi="Consolas" w:cs="Times New Roman"/>
+          <w:color w:val="CCCCCC"/>
+          <w:sz w:val="21"/>
+          <w:szCs w:val="21"/>
+          <w:lang w:val="en-CA" w:eastAsia="en-CA"/>
+        </w:rPr>
+        <w:t xml:space="preserve"> </w:t>
+      </w:r>
+      <w:proofErr w:type="spellStart"/>
+      <w:r>
+        <w:rPr>
+          <w:rFonts w:ascii="Consolas" w:eastAsia="Times New Roman" w:hAnsi="Consolas" w:cs="Times New Roman"/>
+          <w:color w:val="DCDCAA"/>
+          <w:sz w:val="21"/>
+          <w:szCs w:val="21"/>
+          <w:lang w:val="en-CA" w:eastAsia="en-CA"/>
+        </w:rPr>
+        <w:t>get_requirements</w:t>
+      </w:r>
+      <w:proofErr w:type="spellEnd"/>
+      <w:r>
+        <w:rPr>
+          <w:rFonts w:ascii="Consolas" w:eastAsia="Times New Roman" w:hAnsi="Consolas" w:cs="Times New Roman"/>
+          <w:color w:val="CCCCCC"/>
+          <w:sz w:val="21"/>
+          <w:szCs w:val="21"/>
+          <w:lang w:val="en-CA" w:eastAsia="en-CA"/>
+        </w:rPr>
+        <w:t>(</w:t>
+      </w:r>
+      <w:proofErr w:type="spellStart"/>
+      <w:r>
+        <w:rPr>
+          <w:rFonts w:ascii="Consolas" w:eastAsia="Times New Roman" w:hAnsi="Consolas" w:cs="Times New Roman"/>
+          <w:color w:val="9CDCFE"/>
+          <w:sz w:val="21"/>
+          <w:szCs w:val="21"/>
+          <w:lang w:val="en-CA" w:eastAsia="en-CA"/>
+        </w:rPr>
+        <w:t>file_path</w:t>
+      </w:r>
+      <w:r>
+        <w:rPr>
+          <w:rFonts w:ascii="Consolas" w:eastAsia="Times New Roman" w:hAnsi="Consolas" w:cs="Times New Roman"/>
+          <w:color w:val="CCCCCC"/>
+          <w:sz w:val="21"/>
+          <w:szCs w:val="21"/>
+          <w:lang w:val="en-CA" w:eastAsia="en-CA"/>
+        </w:rPr>
+        <w:t>:</w:t>
+      </w:r>
+      <w:r>
+        <w:rPr>
+          <w:rFonts w:ascii="Consolas" w:eastAsia="Times New Roman" w:hAnsi="Consolas" w:cs="Times New Roman"/>
+          <w:color w:val="4EC9B0"/>
+          <w:sz w:val="21"/>
+          <w:szCs w:val="21"/>
+          <w:lang w:val="en-CA" w:eastAsia="en-CA"/>
+        </w:rPr>
+        <w:t>str</w:t>
+      </w:r>
+      <w:proofErr w:type="spellEnd"/>
+      <w:r>
+        <w:rPr>
+          <w:rFonts w:ascii="Consolas" w:eastAsia="Times New Roman" w:hAnsi="Consolas" w:cs="Times New Roman"/>
+          <w:color w:val="CCCCCC"/>
+          <w:sz w:val="21"/>
+          <w:szCs w:val="21"/>
+          <w:lang w:val="en-CA" w:eastAsia="en-CA"/>
+        </w:rPr>
+        <w:t>)-&gt;List[</w:t>
+      </w:r>
+      <w:r>
+        <w:rPr>
+          <w:rFonts w:ascii="Consolas" w:eastAsia="Times New Roman" w:hAnsi="Consolas" w:cs="Times New Roman"/>
+          <w:color w:val="4EC9B0"/>
+          <w:sz w:val="21"/>
+          <w:szCs w:val="21"/>
+          <w:lang w:val="en-CA" w:eastAsia="en-CA"/>
+        </w:rPr>
+        <w:t>str</w:t>
+      </w:r>
+      <w:r>
+        <w:rPr>
+          <w:rFonts w:ascii="Consolas" w:eastAsia="Times New Roman" w:hAnsi="Consolas" w:cs="Times New Roman"/>
+          <w:color w:val="CCCCCC"/>
+          <w:sz w:val="21"/>
+          <w:szCs w:val="21"/>
+          <w:lang w:val="en-CA" w:eastAsia="en-CA"/>
+        </w:rPr>
+        <w:t>]:</w:t>
+      </w:r>
+    </w:p>
+    <w:p>
+      <w:pPr>
+        <w:shd w:val="clear" w:color="auto" w:fill="1F1F1F"/>
+        <w:spacing w:after="0" w:line="285" w:lineRule="atLeast"/>
+        <w:ind w:left="360"/>
+        <w:rPr>
+          <w:rFonts w:ascii="Consolas" w:eastAsia="Times New Roman" w:hAnsi="Consolas" w:cs="Times New Roman"/>
+          <w:color w:val="CCCCCC"/>
+          <w:sz w:val="21"/>
+          <w:szCs w:val="21"/>
+          <w:lang w:val="en-CA" w:eastAsia="en-CA"/>
+        </w:rPr>
+      </w:pPr>
+      <w:r>
+        <w:rPr>
+          <w:rFonts w:ascii="Consolas" w:eastAsia="Times New Roman" w:hAnsi="Consolas" w:cs="Times New Roman"/>
+          <w:color w:val="CCCCCC"/>
+          <w:sz w:val="21"/>
+          <w:szCs w:val="21"/>
+          <w:lang w:val="en-CA" w:eastAsia="en-CA"/>
+        </w:rPr>
+        <w:t xml:space="preserve">    </w:t>
+      </w:r>
+      <w:r>
+        <w:rPr>
+          <w:rFonts w:ascii="Consolas" w:eastAsia="Times New Roman" w:hAnsi="Consolas" w:cs="Times New Roman"/>
+          <w:color w:val="CE9178"/>
+          <w:sz w:val="21"/>
+          <w:szCs w:val="21"/>
+          <w:lang w:val="en-CA" w:eastAsia="en-CA"/>
+        </w:rPr>
+        <w:t>'''</w:t>
+      </w:r>
+    </w:p>
+    <w:p>
+      <w:pPr>
+        <w:shd w:val="clear" w:color="auto" w:fill="1F1F1F"/>
+        <w:spacing w:after="0" w:line="285" w:lineRule="atLeast"/>
+        <w:ind w:left="360"/>
+        <w:rPr>
+          <w:rFonts w:ascii="Consolas" w:eastAsia="Times New Roman" w:hAnsi="Consolas" w:cs="Times New Roman"/>
+          <w:color w:val="CCCCCC"/>
+          <w:sz w:val="21"/>
+          <w:szCs w:val="21"/>
+          <w:lang w:val="en-CA" w:eastAsia="en-CA"/>
+        </w:rPr>
+      </w:pPr>
+      <w:r>
+        <w:rPr>
+          <w:rFonts w:ascii="Consolas" w:eastAsia="Times New Roman" w:hAnsi="Consolas" w:cs="Times New Roman"/>
+          <w:color w:val="CE9178"/>
+          <w:sz w:val="21"/>
+          <w:szCs w:val="21"/>
+          <w:lang w:val="en-CA" w:eastAsia="en-CA"/>
+        </w:rPr>
+        <w:t>    this function will the return the list of requirements</w:t>
+      </w:r>
+    </w:p>
+    <w:p>
+      <w:pPr>
+        <w:shd w:val="clear" w:color="auto" w:fill="1F1F1F"/>
+        <w:spacing w:after="0" w:line="285" w:lineRule="atLeast"/>
+        <w:ind w:left="360"/>
+        <w:rPr>
+          <w:rFonts w:ascii="Consolas" w:eastAsia="Times New Roman" w:hAnsi="Consolas" w:cs="Times New Roman"/>
+          <w:color w:val="CCCCCC"/>
+          <w:sz w:val="21"/>
+          <w:szCs w:val="21"/>
+          <w:lang w:val="en-CA" w:eastAsia="en-CA"/>
+        </w:rPr>
+      </w:pPr>
+      <w:r>
+        <w:rPr>
+          <w:rFonts w:ascii="Consolas" w:eastAsia="Times New Roman" w:hAnsi="Consolas" w:cs="Times New Roman"/>
+          <w:color w:val="CE9178"/>
+          <w:sz w:val="21"/>
+          <w:szCs w:val="21"/>
+          <w:lang w:val="en-CA" w:eastAsia="en-CA"/>
+        </w:rPr>
+        <w:t>    '''</w:t>
+      </w:r>
+    </w:p>
+    <w:p>
+      <w:pPr>
+        <w:shd w:val="clear" w:color="auto" w:fill="1F1F1F"/>
+        <w:spacing w:after="0" w:line="285" w:lineRule="atLeast"/>
+        <w:ind w:left="360"/>
+        <w:rPr>
+          <w:rFonts w:ascii="Consolas" w:eastAsia="Times New Roman" w:hAnsi="Consolas" w:cs="Times New Roman"/>
+          <w:color w:val="CCCCCC"/>
+          <w:sz w:val="21"/>
+          <w:szCs w:val="21"/>
+          <w:lang w:val="en-CA" w:eastAsia="en-CA"/>
+        </w:rPr>
+      </w:pPr>
+      <w:r>
+        <w:rPr>
+          <w:rFonts w:ascii="Consolas" w:eastAsia="Times New Roman" w:hAnsi="Consolas" w:cs="Times New Roman"/>
+          <w:color w:val="CCCCCC"/>
+          <w:sz w:val="21"/>
+          <w:szCs w:val="21"/>
+          <w:lang w:val="en-CA" w:eastAsia="en-CA"/>
+        </w:rPr>
+        <w:t xml:space="preserve">    requirements </w:t>
+      </w:r>
+      <w:r>
+        <w:rPr>
+          <w:rFonts w:ascii="Consolas" w:eastAsia="Times New Roman" w:hAnsi="Consolas" w:cs="Times New Roman"/>
+          <w:color w:val="D4D4D4"/>
+          <w:sz w:val="21"/>
+          <w:szCs w:val="21"/>
+          <w:lang w:val="en-CA" w:eastAsia="en-CA"/>
+        </w:rPr>
+        <w:t>=</w:t>
+      </w:r>
+      <w:r>
+        <w:rPr>
+          <w:rFonts w:ascii="Consolas" w:eastAsia="Times New Roman" w:hAnsi="Consolas" w:cs="Times New Roman"/>
+          <w:color w:val="CCCCCC"/>
+          <w:sz w:val="21"/>
+          <w:szCs w:val="21"/>
+          <w:lang w:val="en-CA" w:eastAsia="en-CA"/>
+        </w:rPr>
+        <w:t xml:space="preserve"> []</w:t>
+      </w:r>
+    </w:p>
+    <w:p>
+      <w:pPr>
+        <w:shd w:val="clear" w:color="auto" w:fill="1F1F1F"/>
+        <w:spacing w:after="0" w:line="285" w:lineRule="atLeast"/>
+        <w:ind w:left="360"/>
+        <w:rPr>
+          <w:rFonts w:ascii="Consolas" w:eastAsia="Times New Roman" w:hAnsi="Consolas" w:cs="Times New Roman"/>
+          <w:color w:val="CCCCCC"/>
+          <w:sz w:val="21"/>
+          <w:szCs w:val="21"/>
+          <w:lang w:val="en-CA" w:eastAsia="en-CA"/>
+        </w:rPr>
+      </w:pPr>
+      <w:r>
+        <w:rPr>
+          <w:rFonts w:ascii="Consolas" w:eastAsia="Times New Roman" w:hAnsi="Consolas" w:cs="Times New Roman"/>
+          <w:color w:val="CCCCCC"/>
+          <w:sz w:val="21"/>
+          <w:szCs w:val="21"/>
+          <w:lang w:val="en-CA" w:eastAsia="en-CA"/>
+        </w:rPr>
+        <w:t xml:space="preserve">    </w:t>
+      </w:r>
+      <w:r>
+        <w:rPr>
+          <w:rFonts w:ascii="Consolas" w:eastAsia="Times New Roman" w:hAnsi="Consolas" w:cs="Times New Roman"/>
+          <w:color w:val="C586C0"/>
+          <w:sz w:val="21"/>
+          <w:szCs w:val="21"/>
+          <w:lang w:val="en-CA" w:eastAsia="en-CA"/>
+        </w:rPr>
+        <w:t>with</w:t>
+      </w:r>
+      <w:r>
+        <w:rPr>
+          <w:rFonts w:ascii="Consolas" w:eastAsia="Times New Roman" w:hAnsi="Consolas" w:cs="Times New Roman"/>
+          <w:color w:val="CCCCCC"/>
+          <w:sz w:val="21"/>
+          <w:szCs w:val="21"/>
+          <w:lang w:val="en-CA" w:eastAsia="en-CA"/>
+        </w:rPr>
+        <w:t xml:space="preserve"> </w:t>
+      </w:r>
+      <w:r>
+        <w:rPr>
+          <w:rFonts w:ascii="Consolas" w:eastAsia="Times New Roman" w:hAnsi="Consolas" w:cs="Times New Roman"/>
+          <w:color w:val="DCDCAA"/>
+          <w:sz w:val="21"/>
+          <w:szCs w:val="21"/>
+          <w:lang w:val="en-CA" w:eastAsia="en-CA"/>
+        </w:rPr>
+        <w:t>open</w:t>
+      </w:r>
+      <w:r>
+        <w:rPr>
+          <w:rFonts w:ascii="Consolas" w:eastAsia="Times New Roman" w:hAnsi="Consolas" w:cs="Times New Roman"/>
+          <w:color w:val="CCCCCC"/>
+          <w:sz w:val="21"/>
+          <w:szCs w:val="21"/>
+          <w:lang w:val="en-CA" w:eastAsia="en-CA"/>
+        </w:rPr>
+        <w:t>(</w:t>
+      </w:r>
+      <w:proofErr w:type="spellStart"/>
+      <w:r>
+        <w:rPr>
+          <w:rFonts w:ascii="Consolas" w:eastAsia="Times New Roman" w:hAnsi="Consolas" w:cs="Times New Roman"/>
+          <w:color w:val="CCCCCC"/>
+          <w:sz w:val="21"/>
+          <w:szCs w:val="21"/>
+          <w:lang w:val="en-CA" w:eastAsia="en-CA"/>
+        </w:rPr>
+        <w:t>file_path</w:t>
+      </w:r>
+      <w:proofErr w:type="spellEnd"/>
+      <w:r>
+        <w:rPr>
+          <w:rFonts w:ascii="Consolas" w:eastAsia="Times New Roman" w:hAnsi="Consolas" w:cs="Times New Roman"/>
+          <w:color w:val="CCCCCC"/>
+          <w:sz w:val="21"/>
+          <w:szCs w:val="21"/>
+          <w:lang w:val="en-CA" w:eastAsia="en-CA"/>
+        </w:rPr>
+        <w:t xml:space="preserve">) </w:t>
+      </w:r>
+      <w:r>
+        <w:rPr>
+          <w:rFonts w:ascii="Consolas" w:eastAsia="Times New Roman" w:hAnsi="Consolas" w:cs="Times New Roman"/>
+          <w:color w:val="C586C0"/>
+          <w:sz w:val="21"/>
+          <w:szCs w:val="21"/>
+          <w:lang w:val="en-CA" w:eastAsia="en-CA"/>
+        </w:rPr>
+        <w:t>as</w:t>
+      </w:r>
+      <w:r>
+        <w:rPr>
+          <w:rFonts w:ascii="Consolas" w:eastAsia="Times New Roman" w:hAnsi="Consolas" w:cs="Times New Roman"/>
+          <w:color w:val="CCCCCC"/>
+          <w:sz w:val="21"/>
+          <w:szCs w:val="21"/>
+          <w:lang w:val="en-CA" w:eastAsia="en-CA"/>
+        </w:rPr>
+        <w:t xml:space="preserve"> </w:t>
+      </w:r>
+      <w:proofErr w:type="spellStart"/>
+      <w:r>
+        <w:rPr>
+          <w:rFonts w:ascii="Consolas" w:eastAsia="Times New Roman" w:hAnsi="Consolas" w:cs="Times New Roman"/>
+          <w:color w:val="CCCCCC"/>
+          <w:sz w:val="21"/>
+          <w:szCs w:val="21"/>
+          <w:lang w:val="en-CA" w:eastAsia="en-CA"/>
+        </w:rPr>
+        <w:t>file_obj</w:t>
+      </w:r>
+      <w:proofErr w:type="spellEnd"/>
+      <w:r>
+        <w:rPr>
+          <w:rFonts w:ascii="Consolas" w:eastAsia="Times New Roman" w:hAnsi="Consolas" w:cs="Times New Roman"/>
+          <w:color w:val="CCCCCC"/>
+          <w:sz w:val="21"/>
+          <w:szCs w:val="21"/>
+          <w:lang w:val="en-CA" w:eastAsia="en-CA"/>
+        </w:rPr>
+        <w:t>:</w:t>
+      </w:r>
+    </w:p>
+    <w:p>
+      <w:pPr>
+        <w:shd w:val="clear" w:color="auto" w:fill="1F1F1F"/>
+        <w:spacing w:after="0" w:line="285" w:lineRule="atLeast"/>
+        <w:ind w:left="360"/>
+        <w:rPr>
+          <w:rFonts w:ascii="Consolas" w:eastAsia="Times New Roman" w:hAnsi="Consolas" w:cs="Times New Roman"/>
+          <w:color w:val="CCCCCC"/>
+          <w:sz w:val="21"/>
+          <w:szCs w:val="21"/>
+          <w:lang w:val="en-CA" w:eastAsia="en-CA"/>
+        </w:rPr>
+      </w:pPr>
+      <w:r>
+        <w:rPr>
+          <w:rFonts w:ascii="Consolas" w:eastAsia="Times New Roman" w:hAnsi="Consolas" w:cs="Times New Roman"/>
+          <w:color w:val="CCCCCC"/>
+          <w:sz w:val="21"/>
+          <w:szCs w:val="21"/>
+          <w:lang w:val="en-CA" w:eastAsia="en-CA"/>
+        </w:rPr>
+        <w:t xml:space="preserve">        requirements </w:t>
+      </w:r>
+      <w:r>
+        <w:rPr>
+          <w:rFonts w:ascii="Consolas" w:eastAsia="Times New Roman" w:hAnsi="Consolas" w:cs="Times New Roman"/>
+          <w:color w:val="D4D4D4"/>
+          <w:sz w:val="21"/>
+          <w:szCs w:val="21"/>
+          <w:lang w:val="en-CA" w:eastAsia="en-CA"/>
+        </w:rPr>
+        <w:t>=</w:t>
+      </w:r>
+      <w:r>
+        <w:rPr>
+          <w:rFonts w:ascii="Consolas" w:eastAsia="Times New Roman" w:hAnsi="Consolas" w:cs="Times New Roman"/>
+          <w:color w:val="CCCCCC"/>
+          <w:sz w:val="21"/>
+          <w:szCs w:val="21"/>
+          <w:lang w:val="en-CA" w:eastAsia="en-CA"/>
+        </w:rPr>
+        <w:t xml:space="preserve"> </w:t>
+      </w:r>
+      <w:proofErr w:type="spellStart"/>
+      <w:r>
+        <w:rPr>
+          <w:rFonts w:ascii="Consolas" w:eastAsia="Times New Roman" w:hAnsi="Consolas" w:cs="Times New Roman"/>
+          <w:color w:val="CCCCCC"/>
+          <w:sz w:val="21"/>
+          <w:szCs w:val="21"/>
+          <w:lang w:val="en-CA" w:eastAsia="en-CA"/>
+        </w:rPr>
+        <w:t>file_</w:t>
+      </w:r>
+      <w:proofErr w:type="gramStart"/>
+      <w:r>
+        <w:rPr>
+          <w:rFonts w:ascii="Consolas" w:eastAsia="Times New Roman" w:hAnsi="Consolas" w:cs="Times New Roman"/>
+          <w:color w:val="CCCCCC"/>
+          <w:sz w:val="21"/>
+          <w:szCs w:val="21"/>
+          <w:lang w:val="en-CA" w:eastAsia="en-CA"/>
+        </w:rPr>
+        <w:t>obj.readlines</w:t>
+      </w:r>
+      <w:proofErr w:type="spellEnd"/>
+      <w:proofErr w:type="gramEnd"/>
+      <w:r>
+        <w:rPr>
+          <w:rFonts w:ascii="Consolas" w:eastAsia="Times New Roman" w:hAnsi="Consolas" w:cs="Times New Roman"/>
+          <w:color w:val="CCCCCC"/>
+          <w:sz w:val="21"/>
+          <w:szCs w:val="21"/>
+          <w:lang w:val="en-CA" w:eastAsia="en-CA"/>
+        </w:rPr>
+        <w:t>()</w:t>
+      </w:r>
+    </w:p>
+    <w:p>
+      <w:pPr>
+        <w:shd w:val="clear" w:color="auto" w:fill="1F1F1F"/>
+        <w:spacing w:after="0" w:line="285" w:lineRule="atLeast"/>
+        <w:ind w:left="360"/>
+        <w:rPr>
+          <w:rFonts w:ascii="Consolas" w:eastAsia="Times New Roman" w:hAnsi="Consolas" w:cs="Times New Roman"/>
+          <w:color w:val="CCCCCC"/>
+          <w:sz w:val="21"/>
+          <w:szCs w:val="21"/>
+          <w:lang w:val="en-CA" w:eastAsia="en-CA"/>
+        </w:rPr>
+      </w:pPr>
+      <w:r>
+        <w:rPr>
+          <w:rFonts w:ascii="Consolas" w:eastAsia="Times New Roman" w:hAnsi="Consolas" w:cs="Times New Roman"/>
+          <w:color w:val="CCCCCC"/>
+          <w:sz w:val="21"/>
+          <w:szCs w:val="21"/>
+          <w:lang w:val="en-CA" w:eastAsia="en-CA"/>
+        </w:rPr>
+        <w:t xml:space="preserve">        requirements </w:t>
+      </w:r>
+      <w:r>
+        <w:rPr>
+          <w:rFonts w:ascii="Consolas" w:eastAsia="Times New Roman" w:hAnsi="Consolas" w:cs="Times New Roman"/>
+          <w:color w:val="D4D4D4"/>
+          <w:sz w:val="21"/>
+          <w:szCs w:val="21"/>
+          <w:lang w:val="en-CA" w:eastAsia="en-CA"/>
+        </w:rPr>
+        <w:t>=</w:t>
+      </w:r>
+      <w:r>
+        <w:rPr>
+          <w:rFonts w:ascii="Consolas" w:eastAsia="Times New Roman" w:hAnsi="Consolas" w:cs="Times New Roman"/>
+          <w:color w:val="CCCCCC"/>
+          <w:sz w:val="21"/>
+          <w:szCs w:val="21"/>
+          <w:lang w:val="en-CA" w:eastAsia="en-CA"/>
+        </w:rPr>
+        <w:t xml:space="preserve"> [</w:t>
+      </w:r>
+      <w:proofErr w:type="spellStart"/>
+      <w:proofErr w:type="gramStart"/>
+      <w:r>
+        <w:rPr>
+          <w:rFonts w:ascii="Consolas" w:eastAsia="Times New Roman" w:hAnsi="Consolas" w:cs="Times New Roman"/>
+          <w:color w:val="CCCCCC"/>
+          <w:sz w:val="21"/>
+          <w:szCs w:val="21"/>
+          <w:lang w:val="en-CA" w:eastAsia="en-CA"/>
+        </w:rPr>
+        <w:t>req.replace</w:t>
+      </w:r>
+      <w:proofErr w:type="spellEnd"/>
+      <w:proofErr w:type="gramEnd"/>
+      <w:r>
+        <w:rPr>
+          <w:rFonts w:ascii="Consolas" w:eastAsia="Times New Roman" w:hAnsi="Consolas" w:cs="Times New Roman"/>
+          <w:color w:val="CCCCCC"/>
+          <w:sz w:val="21"/>
+          <w:szCs w:val="21"/>
+          <w:lang w:val="en-CA" w:eastAsia="en-CA"/>
+        </w:rPr>
+        <w:t>(</w:t>
+      </w:r>
+      <w:r>
+        <w:rPr>
+          <w:rFonts w:ascii="Consolas" w:eastAsia="Times New Roman" w:hAnsi="Consolas" w:cs="Times New Roman"/>
+          <w:color w:val="CE9178"/>
+          <w:sz w:val="21"/>
+          <w:szCs w:val="21"/>
+          <w:lang w:val="en-CA" w:eastAsia="en-CA"/>
+        </w:rPr>
+        <w:t>"</w:t>
+      </w:r>
+      <w:r>
+        <w:rPr>
+          <w:rFonts w:ascii="Consolas" w:eastAsia="Times New Roman" w:hAnsi="Consolas" w:cs="Times New Roman"/>
+          <w:color w:val="D7BA7D"/>
+          <w:sz w:val="21"/>
+          <w:szCs w:val="21"/>
+          <w:lang w:val="en-CA" w:eastAsia="en-CA"/>
+        </w:rPr>
+        <w:t>\n</w:t>
+      </w:r>
+      <w:r>
+        <w:rPr>
+          <w:rFonts w:ascii="Consolas" w:eastAsia="Times New Roman" w:hAnsi="Consolas" w:cs="Times New Roman"/>
+          <w:color w:val="CE9178"/>
+          <w:sz w:val="21"/>
+          <w:szCs w:val="21"/>
+          <w:lang w:val="en-CA" w:eastAsia="en-CA"/>
+        </w:rPr>
+        <w:t>"</w:t>
+      </w:r>
+      <w:r>
+        <w:rPr>
+          <w:rFonts w:ascii="Consolas" w:eastAsia="Times New Roman" w:hAnsi="Consolas" w:cs="Times New Roman"/>
+          <w:color w:val="CCCCCC"/>
+          <w:sz w:val="21"/>
+          <w:szCs w:val="21"/>
+          <w:lang w:val="en-CA" w:eastAsia="en-CA"/>
+        </w:rPr>
+        <w:t>,</w:t>
+      </w:r>
+      <w:r>
+        <w:rPr>
+          <w:rFonts w:ascii="Consolas" w:eastAsia="Times New Roman" w:hAnsi="Consolas" w:cs="Times New Roman"/>
+          <w:color w:val="CE9178"/>
+          <w:sz w:val="21"/>
+          <w:szCs w:val="21"/>
+          <w:lang w:val="en-CA" w:eastAsia="en-CA"/>
+        </w:rPr>
+        <w:t>""</w:t>
+      </w:r>
+      <w:r>
+        <w:rPr>
+          <w:rFonts w:ascii="Consolas" w:eastAsia="Times New Roman" w:hAnsi="Consolas" w:cs="Times New Roman"/>
+          <w:color w:val="CCCCCC"/>
+          <w:sz w:val="21"/>
+          <w:szCs w:val="21"/>
+          <w:lang w:val="en-CA" w:eastAsia="en-CA"/>
+        </w:rPr>
+        <w:t xml:space="preserve">) </w:t>
+      </w:r>
+      <w:r>
+        <w:rPr>
+          <w:rFonts w:ascii="Consolas" w:eastAsia="Times New Roman" w:hAnsi="Consolas" w:cs="Times New Roman"/>
+          <w:color w:val="C586C0"/>
+          <w:sz w:val="21"/>
+          <w:szCs w:val="21"/>
+          <w:lang w:val="en-CA" w:eastAsia="en-CA"/>
+        </w:rPr>
+        <w:t>for</w:t>
+      </w:r>
+      <w:r>
+        <w:rPr>
+          <w:rFonts w:ascii="Consolas" w:eastAsia="Times New Roman" w:hAnsi="Consolas" w:cs="Times New Roman"/>
+          <w:color w:val="CCCCCC"/>
+          <w:sz w:val="21"/>
+          <w:szCs w:val="21"/>
+          <w:lang w:val="en-CA" w:eastAsia="en-CA"/>
+        </w:rPr>
+        <w:t xml:space="preserve"> req </w:t>
+      </w:r>
+      <w:r>
+        <w:rPr>
+          <w:rFonts w:ascii="Consolas" w:eastAsia="Times New Roman" w:hAnsi="Consolas" w:cs="Times New Roman"/>
+          <w:color w:val="C586C0"/>
+          <w:sz w:val="21"/>
+          <w:szCs w:val="21"/>
+          <w:lang w:val="en-CA" w:eastAsia="en-CA"/>
+        </w:rPr>
+        <w:t>in</w:t>
+      </w:r>
+      <w:r>
+        <w:rPr>
+          <w:rFonts w:ascii="Consolas" w:eastAsia="Times New Roman" w:hAnsi="Consolas" w:cs="Times New Roman"/>
+          <w:color w:val="CCCCCC"/>
+          <w:sz w:val="21"/>
+          <w:szCs w:val="21"/>
+          <w:lang w:val="en-CA" w:eastAsia="en-CA"/>
+        </w:rPr>
+        <w:t xml:space="preserve"> requirements]</w:t>
+      </w:r>
+    </w:p>
+    <w:p>
+      <w:pPr>
+        <w:pStyle w:val="ListParagraph"/>
+        <w:numPr>
+          <w:ilvl w:val="0"/>
+          <w:numId w:val="1"/>
+        </w:numPr>
+      </w:pPr>
+      <w:r>
+        <w:t xml:space="preserve">The </w:t>
+      </w:r>
+      <w:proofErr w:type="spellStart"/>
+      <w:r>
+        <w:t>get_requirements</w:t>
+      </w:r>
+      <w:proofErr w:type="spellEnd"/>
+      <w:r>
+        <w:t xml:space="preserve"> function will read each </w:t>
+      </w:r>
+      <w:proofErr w:type="gramStart"/>
+      <w:r>
+        <w:t>lines</w:t>
+      </w:r>
+      <w:proofErr w:type="gramEnd"/>
+      <w:r>
+        <w:t xml:space="preserve"> in the requirements.txt but there will be \n coming in between the lines which we removed by using the replace function.</w:t>
+      </w:r>
+    </w:p>
+    <w:p>
+      <w:pPr>
+        <w:pStyle w:val="ListParagraph"/>
+        <w:numPr>
+          <w:ilvl w:val="0"/>
+          <w:numId w:val="1"/>
+        </w:numPr>
+      </w:pPr>
+      <w:r>
+        <w:t>While we install the libraries in the requirements.txt file at the same time setup.py should also run to build the packages. To do that I have used -</w:t>
+      </w:r>
+      <w:proofErr w:type="gramStart"/>
+      <w:r>
+        <w:t>e .</w:t>
+      </w:r>
+      <w:proofErr w:type="gramEnd"/>
+      <w:r>
+        <w:t xml:space="preserve"> in the requirements.txt</w:t>
+      </w:r>
+    </w:p>
+    <w:p>
+      <w:pPr>
+        <w:pStyle w:val="ListParagraph"/>
+        <w:numPr>
+          <w:ilvl w:val="0"/>
+          <w:numId w:val="1"/>
+        </w:numPr>
+      </w:pPr>
+      <w:r>
+        <w:lastRenderedPageBreak/>
+        <w:t>At the same time -</w:t>
+      </w:r>
+      <w:proofErr w:type="gramStart"/>
+      <w:r>
+        <w:t>e .</w:t>
+      </w:r>
+      <w:proofErr w:type="gramEnd"/>
+      <w:r>
+        <w:t xml:space="preserve"> should not interrupt setup.py that’s why I have added an if statement to remove -</w:t>
+      </w:r>
+      <w:proofErr w:type="gramStart"/>
+      <w:r>
+        <w:t>e .</w:t>
+      </w:r>
+      <w:proofErr w:type="gramEnd"/>
+      <w:r>
+        <w:t xml:space="preserve"> </w:t>
+      </w:r>
+      <w:r>
+        <w:rPr>
+          <w:noProof/>
+        </w:rPr>
+        <w:drawing>
+          <wp:inline distT="0" distB="0" distL="0" distR="0" wp14:anchorId="2C11E10E" wp14:editId="7EB6A90D">
+            <wp:extent cx="5943600" cy="3986530"/>
+            <wp:effectExtent l="0" t="0" r="0" b="0"/>
+            <wp:docPr id="1577252250" name="Picture 1"/>
+            <wp:cNvGraphicFramePr>
+              <a:graphicFrameLocks xmlns:a="http://schemas.openxmlformats.org/drawingml/2006/main" noChangeAspect="1"/>
+            </wp:cNvGraphicFramePr>
+            <a:graphic xmlns:a="http://schemas.openxmlformats.org/drawingml/2006/main">
+              <a:graphicData uri="http://schemas.openxmlformats.org/drawingml/2006/picture">
+                <pic:pic xmlns:pic="http://schemas.openxmlformats.org/drawingml/2006/picture">
+                  <pic:nvPicPr>
+                    <pic:cNvPr id="1577252250" name=""/>
+                    <pic:cNvPicPr/>
+                  </pic:nvPicPr>
+                  <pic:blipFill>
+                    <a:blip r:embed="rId5"/>
+                    <a:stretch>
+                      <a:fillRect/>
+                    </a:stretch>
+                  </pic:blipFill>
+                  <pic:spPr>
+                    <a:xfrm>
+                      <a:off x="0" y="0"/>
+                      <a:ext cx="5943600" cy="3986530"/>
+                    </a:xfrm>
+                    <a:prstGeom prst="rect">
+                      <a:avLst/>
+                    </a:prstGeom>
+                  </pic:spPr>
+                </pic:pic>
+              </a:graphicData>
+            </a:graphic>
+          </wp:inline>
+        </w:drawing>
+      </w:r>
+    </w:p>
+    <w:p>
+      <w:pPr>
+        <w:pStyle w:val="ListParagraph"/>
+        <w:numPr>
+          <w:ilvl w:val="0"/>
+          <w:numId w:val="1"/>
+        </w:numPr>
+      </w:pPr>
+      <w:r>
+        <w:lastRenderedPageBreak/>
+        <w:t xml:space="preserve">Now I executed: </w:t>
+      </w:r>
+      <w:r>
+        <w:t>pip install -r requirements.txt</w:t>
+      </w:r>
+      <w:r>
+        <w:t xml:space="preserve"> due to which the setup.py ran and created all the required packages and installed the libraries mentioned in the requirements.txt file</w:t>
+      </w:r>
+      <w:r>
+        <w:t xml:space="preserve"> </w:t>
+      </w:r>
+      <w:r>
+        <w:rPr>
+          <w:noProof/>
+        </w:rPr>
+        <w:drawing>
+          <wp:inline distT="0" distB="0" distL="0" distR="0" wp14:anchorId="6702E221" wp14:editId="3E50B761">
+            <wp:extent cx="5943600" cy="3640455"/>
+            <wp:effectExtent l="0" t="0" r="0" b="0"/>
+            <wp:docPr id="781210623" name="Picture 1"/>
+            <wp:cNvGraphicFramePr>
+              <a:graphicFrameLocks xmlns:a="http://schemas.openxmlformats.org/drawingml/2006/main" noChangeAspect="1"/>
+            </wp:cNvGraphicFramePr>
+            <a:graphic xmlns:a="http://schemas.openxmlformats.org/drawingml/2006/main">
+              <a:graphicData uri="http://schemas.openxmlformats.org/drawingml/2006/picture">
+                <pic:pic xmlns:pic="http://schemas.openxmlformats.org/drawingml/2006/picture">
+                  <pic:nvPicPr>
+                    <pic:cNvPr id="781210623" name=""/>
+                    <pic:cNvPicPr/>
+                  </pic:nvPicPr>
+                  <pic:blipFill>
+                    <a:blip r:embed="rId6"/>
+                    <a:stretch>
+                      <a:fillRect/>
+                    </a:stretch>
+                  </pic:blipFill>
+                  <pic:spPr>
+                    <a:xfrm>
+                      <a:off x="0" y="0"/>
+                      <a:ext cx="5943600" cy="3640455"/>
+                    </a:xfrm>
+                    <a:prstGeom prst="rect">
+                      <a:avLst/>
+                    </a:prstGeom>
+                  </pic:spPr>
+                </pic:pic>
+              </a:graphicData>
+            </a:graphic>
+          </wp:inline>
+        </w:drawing>
+      </w:r>
+    </w:p>
+    <w:p>
+      <w:pPr>
+        <w:pStyle w:val="NormalWeb"/>
+        <w:pBdr>
+          <w:top w:val="single" w:sz="2" w:space="0" w:color="E3E3E3"/>
+          <w:left w:val="single" w:sz="2" w:space="0" w:color="E3E3E3"/>
+          <w:bottom w:val="single" w:sz="2" w:space="0" w:color="E3E3E3"/>
+          <w:right w:val="single" w:sz="2" w:space="0" w:color="E3E3E3"/>
+        </w:pBdr>
+        <w:shd w:val="clear" w:color="auto" w:fill="FFFFFF"/>
+        <w:spacing w:before="0" w:beforeAutospacing="0" w:after="300" w:afterAutospacing="0"/>
+        <w:rPr>
+          <w:rFonts w:ascii="Segoe UI" w:hAnsi="Segoe UI" w:cs="Segoe UI"/>
+          <w:color w:val="0D0D0D"/>
+        </w:rPr>
+      </w:pPr>
+      <w:r>
+        <w:t xml:space="preserve">So above what we did are: </w:t>
+      </w:r>
+    </w:p>
+    <w:p>
+      <w:pPr>
+        <w:pStyle w:val="NormalWeb"/>
+        <w:numPr>
+          <w:ilvl w:val="0"/>
+          <w:numId w:val="2"/>
+        </w:numPr>
+        <w:pBdr>
+          <w:top w:val="single" w:sz="2" w:space="0" w:color="E3E3E3"/>
+          <w:left w:val="single" w:sz="2" w:space="5" w:color="E3E3E3"/>
+          <w:bottom w:val="single" w:sz="2" w:space="0" w:color="E3E3E3"/>
+          <w:right w:val="single" w:sz="2" w:space="0" w:color="E3E3E3"/>
+        </w:pBdr>
+        <w:shd w:val="clear" w:color="auto" w:fill="FFFFFF"/>
+        <w:spacing w:before="0" w:beforeAutospacing="0" w:after="0" w:afterAutospacing="0"/>
+        <w:rPr>
+          <w:rFonts w:ascii="Segoe UI" w:hAnsi="Segoe UI" w:cs="Segoe UI"/>
+          <w:color w:val="0D0D0D"/>
+        </w:rPr>
+      </w:pPr>
+      <w:r>
+        <w:rPr>
+          <w:rFonts w:ascii="Segoe UI" w:hAnsi="Segoe UI" w:cs="Segoe UI"/>
+          <w:color w:val="0D0D0D"/>
+        </w:rPr>
+        <w:t xml:space="preserve">Set up the </w:t>
+      </w:r>
+      <w:proofErr w:type="spellStart"/>
+      <w:r>
+        <w:rPr>
+          <w:rFonts w:ascii="Segoe UI" w:hAnsi="Segoe UI" w:cs="Segoe UI"/>
+          <w:color w:val="0D0D0D"/>
+        </w:rPr>
+        <w:t>github</w:t>
+      </w:r>
+      <w:proofErr w:type="spellEnd"/>
+      <w:r>
+        <w:rPr>
+          <w:rFonts w:ascii="Segoe UI" w:hAnsi="Segoe UI" w:cs="Segoe UI"/>
+          <w:color w:val="0D0D0D"/>
+        </w:rPr>
+        <w:t xml:space="preserve"> {Repository} by creating</w:t>
+      </w:r>
+    </w:p>
+    <w:p>
+      <w:pPr>
+        <w:pStyle w:val="NormalWeb"/>
+        <w:pBdr>
+          <w:top w:val="single" w:sz="2" w:space="0" w:color="E3E3E3"/>
+          <w:left w:val="single" w:sz="2" w:space="5" w:color="E3E3E3"/>
+          <w:bottom w:val="single" w:sz="2" w:space="0" w:color="E3E3E3"/>
+          <w:right w:val="single" w:sz="2" w:space="0" w:color="E3E3E3"/>
+        </w:pBdr>
+        <w:shd w:val="clear" w:color="auto" w:fill="FFFFFF"/>
+        <w:spacing w:before="0" w:beforeAutospacing="0" w:after="0" w:afterAutospacing="0"/>
+        <w:ind w:left="720"/>
+        <w:rPr>
+          <w:rFonts w:ascii="Segoe UI" w:hAnsi="Segoe UI" w:cs="Segoe UI"/>
+          <w:color w:val="0D0D0D"/>
+        </w:rPr>
+      </w:pPr>
+      <w:r>
+        <w:rPr>
+          <w:rFonts w:ascii="Segoe UI" w:hAnsi="Segoe UI" w:cs="Segoe UI"/>
+          <w:color w:val="0D0D0D"/>
+        </w:rPr>
+        <w:t xml:space="preserve">a) new environment </w:t>
+      </w:r>
+    </w:p>
+    <w:p>
+      <w:pPr>
+        <w:pStyle w:val="NormalWeb"/>
+        <w:pBdr>
+          <w:top w:val="single" w:sz="2" w:space="0" w:color="E3E3E3"/>
+          <w:left w:val="single" w:sz="2" w:space="5" w:color="E3E3E3"/>
+          <w:bottom w:val="single" w:sz="2" w:space="0" w:color="E3E3E3"/>
+          <w:right w:val="single" w:sz="2" w:space="0" w:color="E3E3E3"/>
+        </w:pBdr>
+        <w:shd w:val="clear" w:color="auto" w:fill="FFFFFF"/>
+        <w:spacing w:before="0" w:beforeAutospacing="0" w:after="0" w:afterAutospacing="0"/>
+        <w:ind w:left="720"/>
+        <w:rPr>
+          <w:rFonts w:ascii="Segoe UI" w:hAnsi="Segoe UI" w:cs="Segoe UI"/>
+          <w:color w:val="0D0D0D"/>
+        </w:rPr>
+      </w:pPr>
+      <w:r>
+        <w:rPr>
+          <w:rFonts w:ascii="Segoe UI" w:hAnsi="Segoe UI" w:cs="Segoe UI"/>
+          <w:color w:val="0D0D0D"/>
+        </w:rPr>
+        <w:t xml:space="preserve">b) setup.py </w:t>
+      </w:r>
+    </w:p>
+    <w:p>
+      <w:pPr>
+        <w:pStyle w:val="NormalWeb"/>
+        <w:pBdr>
+          <w:top w:val="single" w:sz="2" w:space="0" w:color="E3E3E3"/>
+          <w:left w:val="single" w:sz="2" w:space="5" w:color="E3E3E3"/>
+          <w:bottom w:val="single" w:sz="2" w:space="0" w:color="E3E3E3"/>
+          <w:right w:val="single" w:sz="2" w:space="0" w:color="E3E3E3"/>
+        </w:pBdr>
+        <w:shd w:val="clear" w:color="auto" w:fill="FFFFFF"/>
+        <w:spacing w:before="0" w:beforeAutospacing="0" w:after="0" w:afterAutospacing="0"/>
+        <w:ind w:left="720"/>
+        <w:rPr>
+          <w:rFonts w:ascii="Segoe UI" w:hAnsi="Segoe UI" w:cs="Segoe UI"/>
+          <w:color w:val="0D0D0D"/>
+        </w:rPr>
+      </w:pPr>
+      <w:r>
+        <w:rPr>
+          <w:rFonts w:ascii="Segoe UI" w:hAnsi="Segoe UI" w:cs="Segoe UI"/>
+          <w:color w:val="0D0D0D"/>
+        </w:rPr>
+        <w:t>c) requirements.txt</w:t>
+      </w:r>
+    </w:p>
+    <w:p>
+      <w:pPr>
+        <w:pStyle w:val="NormalWeb"/>
+        <w:numPr>
+          <w:ilvl w:val="0"/>
+          <w:numId w:val="2"/>
+        </w:numPr>
+        <w:pBdr>
+          <w:top w:val="single" w:sz="2" w:space="0" w:color="E3E3E3"/>
+          <w:left w:val="single" w:sz="2" w:space="5" w:color="E3E3E3"/>
+          <w:bottom w:val="single" w:sz="2" w:space="0" w:color="E3E3E3"/>
+          <w:right w:val="single" w:sz="2" w:space="0" w:color="E3E3E3"/>
+        </w:pBdr>
+        <w:shd w:val="clear" w:color="auto" w:fill="FFFFFF"/>
+        <w:spacing w:before="0" w:beforeAutospacing="0" w:after="0" w:afterAutospacing="0"/>
+        <w:rPr>
+          <w:rFonts w:ascii="Segoe UI" w:hAnsi="Segoe UI" w:cs="Segoe UI"/>
+          <w:color w:val="0D0D0D"/>
+        </w:rPr>
+      </w:pPr>
+      <w:proofErr w:type="spellStart"/>
+      <w:r>
+        <w:rPr>
+          <w:rFonts w:ascii="Segoe UI" w:hAnsi="Segoe UI" w:cs="Segoe UI"/>
+          <w:color w:val="0D0D0D"/>
+        </w:rPr>
+        <w:t>Src</w:t>
+      </w:r>
+      <w:proofErr w:type="spellEnd"/>
+      <w:r>
+        <w:rPr>
+          <w:rFonts w:ascii="Segoe UI" w:hAnsi="Segoe UI" w:cs="Segoe UI"/>
+          <w:color w:val="0D0D0D"/>
+        </w:rPr>
+        <w:t xml:space="preserve"> folder and build the package</w:t>
+      </w:r>
+    </w:p>
+    <w:p>
+      <w:pPr>
+        <w:pStyle w:val="ListParagraph"/>
+      </w:pPr>
+    </w:p>
+    <w:p>
+      <w:pPr>
+        <w:pStyle w:val="ListParagraph"/>
+      </w:pPr>
+    </w:p>
+    <w:p>
+      <w:pPr>
+        <w:pStyle w:val="ListParagraph"/>
+        <w:numPr>
+          <w:ilvl w:val="0"/>
+          <w:numId w:val="1"/>
+        </w:numPr>
+      </w:pPr>
+      <w:r>
+        <w:t xml:space="preserve">We have now created a folder named components under </w:t>
+      </w:r>
+      <w:proofErr w:type="spellStart"/>
+      <w:r>
+        <w:t>src</w:t>
+      </w:r>
+      <w:proofErr w:type="spellEnd"/>
+      <w:r>
+        <w:t xml:space="preserve"> which later can be used as a package. That’s why we have created a __init__.py file in the components folder</w:t>
+      </w:r>
+    </w:p>
+    <w:p>
+      <w:pPr>
+        <w:pStyle w:val="ListParagraph"/>
+        <w:numPr>
+          <w:ilvl w:val="0"/>
+          <w:numId w:val="1"/>
+        </w:numPr>
+      </w:pPr>
+      <w:r>
+        <w:t>In the components folder we have created a data_ingestion.py file in it which will basically contain the codes required to ingest the data from the databases or the sources. Train and test data split will occur here.</w:t>
+      </w:r>
+    </w:p>
+    <w:p>
+      <w:pPr>
+        <w:pStyle w:val="ListParagraph"/>
+        <w:numPr>
+          <w:ilvl w:val="0"/>
+          <w:numId w:val="1"/>
+        </w:numPr>
+      </w:pPr>
+      <w:r>
+        <w:t>Now in the components folder we have created a data_transformation.py file in it which will basically transform the data.</w:t>
+      </w:r>
+    </w:p>
+    <w:p>
+      <w:pPr>
+        <w:pStyle w:val="ListParagraph"/>
+        <w:numPr>
+          <w:ilvl w:val="0"/>
+          <w:numId w:val="1"/>
+        </w:numPr>
+      </w:pPr>
+      <w:r>
+        <w:t>Again, we have created a model_trainer.py file in the components folder which will basically train the model.</w:t>
+      </w:r>
+    </w:p>
+    <w:p>
+      <w:pPr>
+        <w:pStyle w:val="ListParagraph"/>
+        <w:numPr>
+          <w:ilvl w:val="0"/>
+          <w:numId w:val="1"/>
+        </w:numPr>
+      </w:pPr>
+      <w:r>
+        <w:t>We have created a model_pusher.py file in the components folder which will basically push the model for deployment.</w:t>
+      </w:r>
+    </w:p>
+    <w:p>
+      <w:pPr>
+        <w:pStyle w:val="ListParagraph"/>
+        <w:numPr>
+          <w:ilvl w:val="0"/>
+          <w:numId w:val="1"/>
+        </w:numPr>
+      </w:pPr>
+      <w:r>
+        <w:lastRenderedPageBreak/>
+        <w:t xml:space="preserve">Under the </w:t>
+      </w:r>
+      <w:proofErr w:type="spellStart"/>
+      <w:r>
+        <w:t>src</w:t>
+      </w:r>
+      <w:proofErr w:type="spellEnd"/>
+      <w:r>
+        <w:t xml:space="preserve"> folder we have added a folder named pipeline inside which we have added __init_.py, train_pipeline.py and prediction_pipeline.py files.</w:t>
+      </w:r>
+    </w:p>
+    <w:p>
+      <w:pPr>
+        <w:pStyle w:val="ListParagraph"/>
+        <w:numPr>
+          <w:ilvl w:val="0"/>
+          <w:numId w:val="1"/>
+        </w:numPr>
+      </w:pPr>
+      <w:r>
+        <w:t xml:space="preserve">Now in the </w:t>
+      </w:r>
+      <w:proofErr w:type="spellStart"/>
+      <w:r>
+        <w:t>src</w:t>
+      </w:r>
+      <w:proofErr w:type="spellEnd"/>
+      <w:r>
+        <w:t xml:space="preserve"> folder I have added logger.py for logging, exception.py for exception handling and added utils.py to add utility functions.</w:t>
+      </w:r>
+    </w:p>
+    <w:p>
+      <w:pPr>
+        <w:pStyle w:val="ListParagraph"/>
+        <w:numPr>
+          <w:ilvl w:val="0"/>
+          <w:numId w:val="1"/>
+        </w:numPr>
+      </w:pPr>
+      <w:r>
+        <w:t>In the exception.py I have created a function which will give the details of the error message and print them. And I also created a custom exception which will also print the error message itself.</w:t>
+      </w:r>
+      <w:r>
+        <w:rPr>
+          <w:noProof/>
+        </w:rPr>
+        <w:t xml:space="preserve"> </w:t>
+      </w:r>
+      <w:r>
+        <w:drawing>
+          <wp:inline distT="0" distB="0" distL="0" distR="0" wp14:anchorId="565B05A8" wp14:editId="6289A2AE">
+            <wp:extent cx="5943600" cy="3192780"/>
+            <wp:effectExtent l="0" t="0" r="0" b="7620"/>
+            <wp:docPr id="182207521" name="Picture 1"/>
+            <wp:cNvGraphicFramePr>
+              <a:graphicFrameLocks xmlns:a="http://schemas.openxmlformats.org/drawingml/2006/main" noChangeAspect="1"/>
+            </wp:cNvGraphicFramePr>
+            <a:graphic xmlns:a="http://schemas.openxmlformats.org/drawingml/2006/main">
+              <a:graphicData uri="http://schemas.openxmlformats.org/drawingml/2006/picture">
+                <pic:pic xmlns:pic="http://schemas.openxmlformats.org/drawingml/2006/picture">
+                  <pic:nvPicPr>
+                    <pic:cNvPr id="182207521" name=""/>
+                    <pic:cNvPicPr/>
+                  </pic:nvPicPr>
+                  <pic:blipFill>
+                    <a:blip r:embed="rId7"/>
+                    <a:stretch>
+                      <a:fillRect/>
+                    </a:stretch>
+                  </pic:blipFill>
+                  <pic:spPr>
+                    <a:xfrm>
+                      <a:off x="0" y="0"/>
+                      <a:ext cx="5943600" cy="3192780"/>
+                    </a:xfrm>
+                    <a:prstGeom prst="rect">
+                      <a:avLst/>
+                    </a:prstGeom>
+                  </pic:spPr>
+                </pic:pic>
+              </a:graphicData>
+            </a:graphic>
+          </wp:inline>
+        </w:drawing>
       </w:r>
     </w:p>
     <w:p>
@@ -1203,8 +4463,240 @@
       </w:pPr>
     </w:lvl>
   </w:abstractNum>
+  <w:abstractNum w:abstractNumId="1" w15:restartNumberingAfterBreak="0">
+    <w:nsid w:val="0CBA5BB2"/>
+    <w:multiLevelType w:val="multilevel"/>
+    <w:tmpl w:val="1C1CD208"/>
+    <w:lvl w:ilvl="0">
+      <w:start w:val="1"/>
+      <w:numFmt w:val="decimal"/>
+      <w:lvlText w:val="%1."/>
+      <w:lvlJc w:val="left"/>
+      <w:pPr>
+        <w:tabs>
+          <w:tab w:val="num" w:pos="720"/>
+        </w:tabs>
+        <w:ind w:left="720" w:hanging="360"/>
+      </w:pPr>
+    </w:lvl>
+    <w:lvl w:ilvl="1" w:tentative="1">
+      <w:start w:val="1"/>
+      <w:numFmt w:val="decimal"/>
+      <w:lvlText w:val="%2."/>
+      <w:lvlJc w:val="left"/>
+      <w:pPr>
+        <w:tabs>
+          <w:tab w:val="num" w:pos="1440"/>
+        </w:tabs>
+        <w:ind w:left="1440" w:hanging="360"/>
+      </w:pPr>
+    </w:lvl>
+    <w:lvl w:ilvl="2" w:tentative="1">
+      <w:start w:val="1"/>
+      <w:numFmt w:val="decimal"/>
+      <w:lvlText w:val="%3."/>
+      <w:lvlJc w:val="left"/>
+      <w:pPr>
+        <w:tabs>
+          <w:tab w:val="num" w:pos="2160"/>
+        </w:tabs>
+        <w:ind w:left="2160" w:hanging="360"/>
+      </w:pPr>
+    </w:lvl>
+    <w:lvl w:ilvl="3" w:tentative="1">
+      <w:start w:val="1"/>
+      <w:numFmt w:val="decimal"/>
+      <w:lvlText w:val="%4."/>
+      <w:lvlJc w:val="left"/>
+      <w:pPr>
+        <w:tabs>
+          <w:tab w:val="num" w:pos="2880"/>
+        </w:tabs>
+        <w:ind w:left="2880" w:hanging="360"/>
+      </w:pPr>
+    </w:lvl>
+    <w:lvl w:ilvl="4" w:tentative="1">
+      <w:start w:val="1"/>
+      <w:numFmt w:val="decimal"/>
+      <w:lvlText w:val="%5."/>
+      <w:lvlJc w:val="left"/>
+      <w:pPr>
+        <w:tabs>
+          <w:tab w:val="num" w:pos="3600"/>
+        </w:tabs>
+        <w:ind w:left="3600" w:hanging="360"/>
+      </w:pPr>
+    </w:lvl>
+    <w:lvl w:ilvl="5" w:tentative="1">
+      <w:start w:val="1"/>
+      <w:numFmt w:val="decimal"/>
+      <w:lvlText w:val="%6."/>
+      <w:lvlJc w:val="left"/>
+      <w:pPr>
+        <w:tabs>
+          <w:tab w:val="num" w:pos="4320"/>
+        </w:tabs>
+        <w:ind w:left="4320" w:hanging="360"/>
+      </w:pPr>
+    </w:lvl>
+    <w:lvl w:ilvl="6" w:tentative="1">
+      <w:start w:val="1"/>
+      <w:numFmt w:val="decimal"/>
+      <w:lvlText w:val="%7."/>
+      <w:lvlJc w:val="left"/>
+      <w:pPr>
+        <w:tabs>
+          <w:tab w:val="num" w:pos="5040"/>
+        </w:tabs>
+        <w:ind w:left="5040" w:hanging="360"/>
+      </w:pPr>
+    </w:lvl>
+    <w:lvl w:ilvl="7" w:tentative="1">
+      <w:start w:val="1"/>
+      <w:numFmt w:val="decimal"/>
+      <w:lvlText w:val="%8."/>
+      <w:lvlJc w:val="left"/>
+      <w:pPr>
+        <w:tabs>
+          <w:tab w:val="num" w:pos="5760"/>
+        </w:tabs>
+        <w:ind w:left="5760" w:hanging="360"/>
+      </w:pPr>
+    </w:lvl>
+    <w:lvl w:ilvl="8" w:tentative="1">
+      <w:start w:val="1"/>
+      <w:numFmt w:val="decimal"/>
+      <w:lvlText w:val="%9."/>
+      <w:lvlJc w:val="left"/>
+      <w:pPr>
+        <w:tabs>
+          <w:tab w:val="num" w:pos="6480"/>
+        </w:tabs>
+        <w:ind w:left="6480" w:hanging="360"/>
+      </w:pPr>
+    </w:lvl>
+  </w:abstractNum>
+  <w:abstractNum w:abstractNumId="2" w15:restartNumberingAfterBreak="0">
+    <w:nsid w:val="7DD76A31"/>
+    <w:multiLevelType w:val="hybridMultilevel"/>
+    <w:tmpl w:val="6AF8402E"/>
+    <w:lvl w:ilvl="0" w:tplc="10090001">
+      <w:start w:val="1"/>
+      <w:numFmt w:val="bullet"/>
+      <w:lvlText w:val=""/>
+      <w:lvlJc w:val="left"/>
+      <w:pPr>
+        <w:ind w:left="720" w:hanging="360"/>
+      </w:pPr>
+      <w:rPr>
+        <w:rFonts w:ascii="Symbol" w:hAnsi="Symbol" w:hint="default"/>
+      </w:rPr>
+    </w:lvl>
+    <w:lvl w:ilvl="1" w:tplc="10090003" w:tentative="1">
+      <w:start w:val="1"/>
+      <w:numFmt w:val="bullet"/>
+      <w:lvlText w:val="o"/>
+      <w:lvlJc w:val="left"/>
+      <w:pPr>
+        <w:ind w:left="1440" w:hanging="360"/>
+      </w:pPr>
+      <w:rPr>
+        <w:rFonts w:ascii="Courier New" w:hAnsi="Courier New" w:cs="Courier New" w:hint="default"/>
+      </w:rPr>
+    </w:lvl>
+    <w:lvl w:ilvl="2" w:tplc="10090005" w:tentative="1">
+      <w:start w:val="1"/>
+      <w:numFmt w:val="bullet"/>
+      <w:lvlText w:val=""/>
+      <w:lvlJc w:val="left"/>
+      <w:pPr>
+        <w:ind w:left="2160" w:hanging="360"/>
+      </w:pPr>
+      <w:rPr>
+        <w:rFonts w:ascii="Wingdings" w:hAnsi="Wingdings" w:hint="default"/>
+      </w:rPr>
+    </w:lvl>
+    <w:lvl w:ilvl="3" w:tplc="10090001" w:tentative="1">
+      <w:start w:val="1"/>
+      <w:numFmt w:val="bullet"/>
+      <w:lvlText w:val=""/>
+      <w:lvlJc w:val="left"/>
+      <w:pPr>
+        <w:ind w:left="2880" w:hanging="360"/>
+      </w:pPr>
+      <w:rPr>
+        <w:rFonts w:ascii="Symbol" w:hAnsi="Symbol" w:hint="default"/>
+      </w:rPr>
+    </w:lvl>
+    <w:lvl w:ilvl="4" w:tplc="10090003" w:tentative="1">
+      <w:start w:val="1"/>
+      <w:numFmt w:val="bullet"/>
+      <w:lvlText w:val="o"/>
+      <w:lvlJc w:val="left"/>
+      <w:pPr>
+        <w:ind w:left="3600" w:hanging="360"/>
+      </w:pPr>
+      <w:rPr>
+        <w:rFonts w:ascii="Courier New" w:hAnsi="Courier New" w:cs="Courier New" w:hint="default"/>
+      </w:rPr>
+    </w:lvl>
+    <w:lvl w:ilvl="5" w:tplc="10090005" w:tentative="1">
+      <w:start w:val="1"/>
+      <w:numFmt w:val="bullet"/>
+      <w:lvlText w:val=""/>
+      <w:lvlJc w:val="left"/>
+      <w:pPr>
+        <w:ind w:left="4320" w:hanging="360"/>
+      </w:pPr>
+      <w:rPr>
+        <w:rFonts w:ascii="Wingdings" w:hAnsi="Wingdings" w:hint="default"/>
+      </w:rPr>
+    </w:lvl>
+    <w:lvl w:ilvl="6" w:tplc="10090001" w:tentative="1">
+      <w:start w:val="1"/>
+      <w:numFmt w:val="bullet"/>
+      <w:lvlText w:val=""/>
+      <w:lvlJc w:val="left"/>
+      <w:pPr>
+        <w:ind w:left="5040" w:hanging="360"/>
+      </w:pPr>
+      <w:rPr>
+        <w:rFonts w:ascii="Symbol" w:hAnsi="Symbol" w:hint="default"/>
+      </w:rPr>
+    </w:lvl>
+    <w:lvl w:ilvl="7" w:tplc="10090003" w:tentative="1">
+      <w:start w:val="1"/>
+      <w:numFmt w:val="bullet"/>
+      <w:lvlText w:val="o"/>
+      <w:lvlJc w:val="left"/>
+      <w:pPr>
+        <w:ind w:left="5760" w:hanging="360"/>
+      </w:pPr>
+      <w:rPr>
+        <w:rFonts w:ascii="Courier New" w:hAnsi="Courier New" w:cs="Courier New" w:hint="default"/>
+      </w:rPr>
+    </w:lvl>
+    <w:lvl w:ilvl="8" w:tplc="10090005" w:tentative="1">
+      <w:start w:val="1"/>
+      <w:numFmt w:val="bullet"/>
+      <w:lvlText w:val=""/>
+      <w:lvlJc w:val="left"/>
+      <w:pPr>
+        <w:ind w:left="6480" w:hanging="360"/>
+      </w:pPr>
+      <w:rPr>
+        <w:rFonts w:ascii="Wingdings" w:hAnsi="Wingdings" w:hint="default"/>
+      </w:rPr>
+    </w:lvl>
+  </w:abstractNum>
   <w:num w:numId="1" w16cid:durableId="1316909604">
     <w:abstractNumId w:val="0"/>
+  </w:num>
+  <w:num w:numId="2" w16cid:durableId="269822505">
+    <w:abstractNumId w:val="1"/>
+  </w:num>
+  <w:num w:numId="3" w16cid:durableId="260526555">
+    <w:abstractNumId w:val="2"/>
   </w:num>
 </w:numbering>
 </file>
@@ -1701,6 +5193,23 @@
     <w:basedOn w:val="DefaultParagraphFont"/>
     <w:rsid w:val="00230CF8"/>
   </w:style>
+  <w:style w:type="paragraph" w:styleId="NormalWeb">
+    <w:name w:val="Normal (Web)"/>
+    <w:basedOn w:val="Normal"/>
+    <w:uiPriority w:val="99"/>
+    <w:semiHidden/>
+    <w:unhideWhenUsed/>
+    <w:rsid w:val="00DA21E3"/>
+    <w:pPr>
+      <w:spacing w:before="100" w:beforeAutospacing="1" w:after="100" w:afterAutospacing="1" w:line="240" w:lineRule="auto"/>
+    </w:pPr>
+    <w:rPr>
+      <w:rFonts w:ascii="Times New Roman" w:eastAsia="Times New Roman" w:hAnsi="Times New Roman" w:cs="Times New Roman"/>
+      <w:sz w:val="24"/>
+      <w:szCs w:val="24"/>
+      <w:lang w:val="en-CA" w:eastAsia="en-CA"/>
+    </w:rPr>
+  </w:style>
 </w:styles>
 </file>
 

</xml_diff>